<commit_message>
Update resume, experience, and project detail
</commit_message>
<xml_diff>
--- a/Asset/KA_WAI_NG_Resume.docx
+++ b/Asset/KA_WAI_NG_Resume.docx
@@ -251,116 +251,27 @@
       <w:pPr>
         <w:snapToGrid w:val="0"/>
         <w:spacing w:before="240"/>
-        <w:jc w:val="center"/>
-        <w:rPr>
-          <w:rFonts w:ascii="Trebuchet MS" w:hAnsi="Trebuchet MS" w:cs="Times New Roman"/>
-          <w:color w:val="333333"/>
-          <w:szCs w:val="20"/>
-        </w:rPr>
-      </w:pPr>
-      <w:r>
-        <w:rPr>
-          <w:rFonts w:ascii="Trebuchet MS" w:hAnsi="Trebuchet MS" w:cs="Times New Roman"/>
-          <w:color w:val="333333"/>
-          <w:szCs w:val="20"/>
-        </w:rPr>
-        <w:t xml:space="preserve">Enthusiastic game developer </w:t>
-      </w:r>
-      <w:r>
-        <w:rPr>
-          <w:rFonts w:ascii="Trebuchet MS" w:hAnsi="Trebuchet MS" w:cs="Times New Roman"/>
-          <w:color w:val="333333"/>
-          <w:szCs w:val="20"/>
-        </w:rPr>
-        <w:t xml:space="preserve">who </w:t>
-      </w:r>
-      <w:r>
-        <w:rPr>
-          <w:rFonts w:ascii="Trebuchet MS" w:hAnsi="Trebuchet MS" w:cs="Times New Roman"/>
-          <w:color w:val="333333"/>
-          <w:szCs w:val="20"/>
-        </w:rPr>
-        <w:t xml:space="preserve">had </w:t>
-      </w:r>
-      <w:r>
-        <w:rPr>
-          <w:rFonts w:ascii="Trebuchet MS" w:hAnsi="Trebuchet MS" w:cs="Times New Roman"/>
-          <w:color w:val="333333"/>
-          <w:szCs w:val="20"/>
-        </w:rPr>
-        <w:t>worked on “Tower of Saviors”, a game</w:t>
-      </w:r>
-      <w:r>
-        <w:rPr>
-          <w:rFonts w:ascii="Trebuchet MS" w:hAnsi="Trebuchet MS" w:cs="Times New Roman"/>
-          <w:color w:val="333333"/>
-          <w:szCs w:val="20"/>
-        </w:rPr>
-        <w:t xml:space="preserve"> published for over 10 years</w:t>
-      </w:r>
-      <w:r>
-        <w:rPr>
-          <w:rFonts w:ascii="Trebuchet MS" w:hAnsi="Trebuchet MS" w:cs="Times New Roman"/>
-          <w:color w:val="333333"/>
-          <w:szCs w:val="20"/>
-        </w:rPr>
-        <w:t xml:space="preserve"> with large codebase</w:t>
-      </w:r>
-      <w:r>
-        <w:rPr>
-          <w:rFonts w:ascii="Trebuchet MS" w:hAnsi="Trebuchet MS" w:cs="Times New Roman"/>
-          <w:color w:val="333333"/>
-          <w:szCs w:val="20"/>
-        </w:rPr>
-        <w:t xml:space="preserve">. Equipped with strong mathematical ability and proficient in linear algebra, numerical analysis, data structures and computer graphics. </w:t>
-      </w:r>
-      <w:r>
-        <w:rPr>
-          <w:rFonts w:ascii="Trebuchet MS" w:hAnsi="Trebuchet MS" w:cs="Times New Roman"/>
-          <w:color w:val="333333"/>
-          <w:szCs w:val="20"/>
-        </w:rPr>
-        <w:t xml:space="preserve">Seeking to </w:t>
-      </w:r>
-      <w:r>
-        <w:rPr>
-          <w:rFonts w:ascii="Trebuchet MS" w:hAnsi="Trebuchet MS" w:cs="Times New Roman"/>
-          <w:color w:val="333333"/>
-          <w:szCs w:val="20"/>
-        </w:rPr>
-        <w:t xml:space="preserve">try out </w:t>
-      </w:r>
-      <w:r>
-        <w:rPr>
-          <w:rFonts w:ascii="Trebuchet MS" w:hAnsi="Trebuchet MS" w:cs="Times New Roman"/>
-          <w:color w:val="333333"/>
-          <w:szCs w:val="20"/>
-        </w:rPr>
-        <w:t>any</w:t>
-      </w:r>
-      <w:r>
-        <w:rPr>
-          <w:rFonts w:ascii="Trebuchet MS" w:hAnsi="Trebuchet MS" w:cs="Times New Roman"/>
-          <w:color w:val="333333"/>
-          <w:szCs w:val="20"/>
-        </w:rPr>
-        <w:t xml:space="preserve"> technical positions in game development</w:t>
-      </w:r>
-      <w:r>
-        <w:rPr>
-          <w:rFonts w:ascii="Trebuchet MS" w:hAnsi="Trebuchet MS" w:cs="Times New Roman"/>
-          <w:color w:val="333333"/>
-          <w:szCs w:val="20"/>
-        </w:rPr>
-        <w:t xml:space="preserve"> to gain different kinds of experience</w:t>
-      </w:r>
-      <w:r>
-        <w:rPr>
-          <w:rFonts w:ascii="Trebuchet MS" w:hAnsi="Trebuchet MS" w:cs="Times New Roman"/>
-          <w:color w:val="333333"/>
-          <w:szCs w:val="20"/>
-        </w:rPr>
-        <w:t>.</w:t>
+        <w:rPr>
+          <w:rFonts w:ascii="Trebuchet MS" w:hAnsi="Trebuchet MS" w:cs="Times New Roman"/>
+          <w:color w:val="333333"/>
+          <w:szCs w:val="20"/>
+        </w:rPr>
+      </w:pPr>
+      <w:r>
+        <w:rPr>
+          <w:rFonts w:ascii="Trebuchet MS" w:hAnsi="Trebuchet MS" w:cs="Times New Roman"/>
+          <w:color w:val="333333"/>
+          <w:szCs w:val="20"/>
+        </w:rPr>
+        <w:t>Enthusiastic game developer experienced in</w:t>
+      </w:r>
+      <w:r>
+        <w:rPr>
+          <w:rFonts w:ascii="Trebuchet MS" w:hAnsi="Trebuchet MS" w:cs="Times New Roman"/>
+          <w:color w:val="333333"/>
+          <w:szCs w:val="20"/>
+        </w:rPr>
+        <w:t xml:space="preserve"> working on</w:t>
       </w:r>
       <w:r>
         <w:rPr>
@@ -376,47 +287,31 @@
           <w:color w:val="333333"/>
           <w:szCs w:val="20"/>
         </w:rPr>
-        <w:t>W</w:t>
-      </w:r>
-      <w:r>
-        <w:rPr>
-          <w:rFonts w:ascii="Trebuchet MS" w:hAnsi="Trebuchet MS" w:cs="Times New Roman"/>
-          <w:color w:val="333333"/>
-          <w:szCs w:val="20"/>
-        </w:rPr>
-        <w:t xml:space="preserve">illing to </w:t>
-      </w:r>
-      <w:r>
-        <w:rPr>
-          <w:rFonts w:ascii="Trebuchet MS" w:hAnsi="Trebuchet MS" w:cs="Times New Roman"/>
-          <w:color w:val="333333"/>
-          <w:szCs w:val="20"/>
-        </w:rPr>
-        <w:t xml:space="preserve">participate in </w:t>
-      </w:r>
-      <w:r>
-        <w:rPr>
-          <w:rFonts w:ascii="Trebuchet MS" w:hAnsi="Trebuchet MS" w:cs="Times New Roman"/>
-          <w:color w:val="333333"/>
-          <w:szCs w:val="20"/>
-        </w:rPr>
-        <w:t>development of games</w:t>
-      </w:r>
-      <w:r>
-        <w:rPr>
-          <w:rFonts w:ascii="Trebuchet MS" w:hAnsi="Trebuchet MS" w:cs="Times New Roman"/>
-          <w:color w:val="333333"/>
-          <w:szCs w:val="20"/>
-        </w:rPr>
-        <w:t xml:space="preserve"> from indie to AAA-titled</w:t>
-      </w:r>
-      <w:r>
-        <w:rPr>
-          <w:rFonts w:ascii="Trebuchet MS" w:hAnsi="Trebuchet MS" w:cs="Times New Roman"/>
-          <w:color w:val="333333"/>
-          <w:szCs w:val="20"/>
-        </w:rPr>
-        <w:t>.</w:t>
+        <w:t>“</w:t>
+      </w:r>
+      <w:r>
+        <w:rPr>
+          <w:rFonts w:ascii="Trebuchet MS" w:hAnsi="Trebuchet MS" w:cs="Times New Roman"/>
+          <w:color w:val="333333"/>
+          <w:szCs w:val="20"/>
+        </w:rPr>
+        <w:t>Tower of Saviors</w:t>
+      </w:r>
+      <w:r>
+        <w:rPr>
+          <w:rFonts w:ascii="Trebuchet MS" w:hAnsi="Trebuchet MS" w:cs="Times New Roman"/>
+          <w:color w:val="333333"/>
+          <w:szCs w:val="20"/>
+        </w:rPr>
+        <w:t>”</w:t>
+      </w:r>
+      <w:r>
+        <w:rPr>
+          <w:rFonts w:ascii="Trebuchet MS" w:hAnsi="Trebuchet MS" w:cs="Times New Roman"/>
+          <w:color w:val="333333"/>
+          <w:szCs w:val="20"/>
+        </w:rPr>
+        <w:t>, a long-standing game with an extensive codebase. Possessing a strong mathematical aptitude and proficiency in linear algebra, data structures and computer graphics. Seeking diverse technical positions in game development to gain varied experiences. Open to participating in game development or contributing to the creation of internal tools, including game engines.</w:t>
       </w:r>
     </w:p>
     <w:p>
@@ -678,8 +573,18 @@
           <w:color w:val="333333"/>
           <w:szCs w:val="20"/>
         </w:rPr>
-        <w:t>OpenMP, PyTorch</w:t>
-      </w:r>
+        <w:t xml:space="preserve">OpenMP, </w:t>
+      </w:r>
+      <w:proofErr w:type="spellStart"/>
+      <w:r>
+        <w:rPr>
+          <w:rFonts w:ascii="Trebuchet MS" w:hAnsi="Trebuchet MS" w:cs="Times New Roman"/>
+          <w:color w:val="333333"/>
+          <w:szCs w:val="20"/>
+        </w:rPr>
+        <w:t>PyTorch</w:t>
+      </w:r>
+      <w:proofErr w:type="spellEnd"/>
       <w:r>
         <w:rPr>
           <w:rFonts w:ascii="Trebuchet MS" w:hAnsi="Trebuchet MS" w:cs="Times New Roman"/>
@@ -773,7 +678,23 @@
           <w:color w:val="333333"/>
           <w:szCs w:val="20"/>
         </w:rPr>
-        <w:t xml:space="preserve"> Jenkins, Jira,</w:t>
+        <w:t xml:space="preserve"> </w:t>
+      </w:r>
+      <w:r>
+        <w:rPr>
+          <w:rFonts w:ascii="Trebuchet MS" w:hAnsi="Trebuchet MS" w:cs="Times New Roman"/>
+          <w:color w:val="333333"/>
+          <w:szCs w:val="20"/>
+        </w:rPr>
+        <w:t xml:space="preserve">Git, </w:t>
+      </w:r>
+      <w:r>
+        <w:rPr>
+          <w:rFonts w:ascii="Trebuchet MS" w:hAnsi="Trebuchet MS" w:cs="Times New Roman"/>
+          <w:color w:val="333333"/>
+          <w:szCs w:val="20"/>
+        </w:rPr>
+        <w:t>Jenkins, Jira,</w:t>
       </w:r>
       <w:r>
         <w:rPr>
@@ -1312,7 +1233,15 @@
           <w:color w:val="333333"/>
           <w:szCs w:val="20"/>
         </w:rPr>
-        <w:t>Design</w:t>
+        <w:t>C</w:t>
+      </w:r>
+      <w:r>
+        <w:rPr>
+          <w:rFonts w:ascii="Trebuchet MS" w:hAnsi="Trebuchet MS" w:cs="Times New Roman"/>
+          <w:color w:val="333333"/>
+          <w:szCs w:val="20"/>
+        </w:rPr>
+        <w:t>ollaborat</w:t>
       </w:r>
       <w:r>
         <w:rPr>
@@ -1328,7 +1257,39 @@
           <w:color w:val="333333"/>
           <w:szCs w:val="20"/>
         </w:rPr>
-        <w:t xml:space="preserve"> visual effects by using resources from Art Team, writing shaders and utilizing particle system</w:t>
+        <w:t xml:space="preserve"> with game designers and artists</w:t>
+      </w:r>
+      <w:r>
+        <w:rPr>
+          <w:rFonts w:ascii="Trebuchet MS" w:hAnsi="Trebuchet MS" w:cs="Times New Roman"/>
+          <w:color w:val="333333"/>
+          <w:szCs w:val="20"/>
+        </w:rPr>
+        <w:t xml:space="preserve"> tightly</w:t>
+      </w:r>
+      <w:r>
+        <w:rPr>
+          <w:rFonts w:ascii="Trebuchet MS" w:hAnsi="Trebuchet MS" w:cs="Times New Roman"/>
+          <w:color w:val="333333"/>
+          <w:szCs w:val="20"/>
+        </w:rPr>
+        <w:t xml:space="preserve"> to ensure the quality of </w:t>
+      </w:r>
+      <w:r>
+        <w:rPr>
+          <w:rFonts w:ascii="Trebuchet MS" w:hAnsi="Trebuchet MS" w:cs="Times New Roman"/>
+          <w:color w:val="333333"/>
+          <w:szCs w:val="20"/>
+        </w:rPr>
+        <w:t xml:space="preserve">the </w:t>
+      </w:r>
+      <w:r>
+        <w:rPr>
+          <w:rFonts w:ascii="Trebuchet MS" w:hAnsi="Trebuchet MS" w:cs="Times New Roman"/>
+          <w:color w:val="333333"/>
+          <w:szCs w:val="20"/>
+        </w:rPr>
+        <w:t>product</w:t>
       </w:r>
     </w:p>
     <w:p>
@@ -1355,39 +1316,23 @@
           <w:color w:val="333333"/>
           <w:szCs w:val="20"/>
         </w:rPr>
-        <w:t>Implement</w:t>
-      </w:r>
-      <w:r>
-        <w:rPr>
-          <w:rFonts w:ascii="Trebuchet MS" w:hAnsi="Trebuchet MS" w:cs="Times New Roman"/>
-          <w:color w:val="333333"/>
-          <w:szCs w:val="20"/>
-        </w:rPr>
-        <w:t>ed</w:t>
-      </w:r>
-      <w:r>
-        <w:rPr>
-          <w:rFonts w:ascii="Trebuchet MS" w:hAnsi="Trebuchet MS" w:cs="Times New Roman"/>
-          <w:color w:val="333333"/>
-          <w:szCs w:val="20"/>
-        </w:rPr>
-        <w:t xml:space="preserve"> the logic and design</w:t>
-      </w:r>
-      <w:r>
-        <w:rPr>
-          <w:rFonts w:ascii="Trebuchet MS" w:hAnsi="Trebuchet MS" w:cs="Times New Roman"/>
-          <w:color w:val="333333"/>
-          <w:szCs w:val="20"/>
-        </w:rPr>
-        <w:t>ed</w:t>
-      </w:r>
-      <w:r>
-        <w:rPr>
-          <w:rFonts w:ascii="Trebuchet MS" w:hAnsi="Trebuchet MS" w:cs="Times New Roman"/>
-          <w:color w:val="333333"/>
-          <w:szCs w:val="20"/>
-        </w:rPr>
-        <w:t xml:space="preserve"> the UI for gameplay to make new contents live in the game</w:t>
+        <w:t xml:space="preserve">Monitored players' feedback on social media </w:t>
+      </w:r>
+      <w:r>
+        <w:rPr>
+          <w:rFonts w:ascii="Trebuchet MS" w:hAnsi="Trebuchet MS" w:cs="Times New Roman"/>
+          <w:color w:val="333333"/>
+          <w:szCs w:val="20"/>
+        </w:rPr>
+        <w:t>for</w:t>
+      </w:r>
+      <w:r>
+        <w:rPr>
+          <w:rFonts w:ascii="Trebuchet MS" w:hAnsi="Trebuchet MS" w:cs="Times New Roman"/>
+          <w:color w:val="333333"/>
+          <w:szCs w:val="20"/>
+        </w:rPr>
+        <w:t xml:space="preserve"> prompt improvements such as bugfixes and ability tuning</w:t>
       </w:r>
     </w:p>
     <w:p>
@@ -1414,23 +1359,15 @@
           <w:color w:val="333333"/>
           <w:szCs w:val="20"/>
         </w:rPr>
-        <w:t>Revamp</w:t>
-      </w:r>
-      <w:r>
-        <w:rPr>
-          <w:rFonts w:ascii="Trebuchet MS" w:hAnsi="Trebuchet MS" w:cs="Times New Roman"/>
-          <w:color w:val="333333"/>
-          <w:szCs w:val="20"/>
-        </w:rPr>
-        <w:t>ed</w:t>
-      </w:r>
-      <w:r>
-        <w:rPr>
-          <w:rFonts w:ascii="Trebuchet MS" w:hAnsi="Trebuchet MS" w:cs="Times New Roman"/>
-          <w:color w:val="333333"/>
-          <w:szCs w:val="20"/>
-        </w:rPr>
-        <w:t xml:space="preserve"> legacy code into code that fits the current architecture for smoother development</w:t>
+        <w:t xml:space="preserve">Provided code architecture suggestions to senior team members and implemented impactful revamps, resulting in </w:t>
+      </w:r>
+      <w:r>
+        <w:rPr>
+          <w:rFonts w:ascii="Trebuchet MS" w:hAnsi="Trebuchet MS" w:cs="Times New Roman"/>
+          <w:color w:val="333333"/>
+          <w:szCs w:val="20"/>
+        </w:rPr>
+        <w:t>easier development for other team members</w:t>
       </w:r>
     </w:p>
     <w:p>
@@ -1456,6 +1393,16 @@
           <w:szCs w:val="20"/>
         </w:rPr>
         <w:t>Hong Kong Centre for Logistics Robotics</w:t>
+      </w:r>
+      <w:r>
+        <w:rPr>
+          <w:rFonts w:ascii="Trebuchet MS" w:hAnsi="Trebuchet MS" w:cs="Times New Roman"/>
+          <w:b/>
+          <w:bCs/>
+          <w:color w:val="333333"/>
+          <w:szCs w:val="20"/>
+        </w:rPr>
+        <w:t xml:space="preserve"> Limited</w:t>
       </w:r>
       <w:r>
         <w:rPr>
@@ -1591,27 +1538,41 @@
         <w:ind w:leftChars="0"/>
         <w:rPr>
           <w:rFonts w:ascii="Trebuchet MS" w:hAnsi="Trebuchet MS" w:cs="Times New Roman"/>
-          <w:b/>
-          <w:bCs/>
-          <w:color w:val="333333"/>
-          <w:szCs w:val="20"/>
-        </w:rPr>
-      </w:pPr>
-      <w:r>
-        <w:rPr>
-          <w:rFonts w:ascii="Trebuchet MS" w:hAnsi="Trebuchet MS" w:cs="Times New Roman"/>
-          <w:color w:val="333333"/>
-          <w:szCs w:val="20"/>
-        </w:rPr>
-        <w:t>Assisted the Project Manage</w:t>
-      </w:r>
-      <w:r>
-        <w:rPr>
-          <w:rFonts w:ascii="Trebuchet MS" w:hAnsi="Trebuchet MS" w:cs="Times New Roman"/>
-          <w:color w:val="333333"/>
-          <w:szCs w:val="20"/>
-        </w:rPr>
-        <w:t xml:space="preserve">r to develop </w:t>
+          <w:color w:val="333333"/>
+          <w:szCs w:val="20"/>
+        </w:rPr>
+      </w:pPr>
+      <w:r>
+        <w:rPr>
+          <w:rFonts w:ascii="Trebuchet MS" w:hAnsi="Trebuchet MS" w:cs="Times New Roman"/>
+          <w:color w:val="333333"/>
+          <w:szCs w:val="20"/>
+        </w:rPr>
+        <w:t>D</w:t>
+      </w:r>
+      <w:r>
+        <w:rPr>
+          <w:rFonts w:ascii="Trebuchet MS" w:hAnsi="Trebuchet MS" w:cs="Times New Roman"/>
+          <w:color w:val="333333"/>
+          <w:szCs w:val="20"/>
+        </w:rPr>
+        <w:t>evelop</w:t>
+      </w:r>
+      <w:r>
+        <w:rPr>
+          <w:rFonts w:ascii="Trebuchet MS" w:hAnsi="Trebuchet MS" w:cs="Times New Roman"/>
+          <w:color w:val="333333"/>
+          <w:szCs w:val="20"/>
+        </w:rPr>
+        <w:t>ed</w:t>
+      </w:r>
+      <w:r>
+        <w:rPr>
+          <w:rFonts w:ascii="Trebuchet MS" w:hAnsi="Trebuchet MS" w:cs="Times New Roman"/>
+          <w:color w:val="333333"/>
+          <w:szCs w:val="20"/>
+        </w:rPr>
+        <w:t xml:space="preserve"> </w:t>
       </w:r>
       <w:r>
         <w:rPr>
@@ -1635,7 +1596,23 @@
           <w:color w:val="333333"/>
           <w:szCs w:val="20"/>
         </w:rPr>
-        <w:t xml:space="preserve"> by using C++ and multithreading</w:t>
+        <w:t xml:space="preserve"> by using C++ </w:t>
+      </w:r>
+      <w:r>
+        <w:rPr>
+          <w:rFonts w:ascii="Trebuchet MS" w:hAnsi="Trebuchet MS" w:cs="Times New Roman"/>
+          <w:color w:val="333333"/>
+          <w:szCs w:val="20"/>
+        </w:rPr>
+        <w:t>and various geometry libraries</w:t>
+      </w:r>
+      <w:r>
+        <w:rPr>
+          <w:rFonts w:ascii="Trebuchet MS" w:hAnsi="Trebuchet MS" w:cs="Times New Roman"/>
+          <w:color w:val="333333"/>
+          <w:szCs w:val="20"/>
+        </w:rPr>
+        <w:t xml:space="preserve"> such as Open3D</w:t>
       </w:r>
     </w:p>
     <w:p>
@@ -1652,8 +1629,6 @@
         <w:ind w:leftChars="0"/>
         <w:rPr>
           <w:rFonts w:ascii="Trebuchet MS" w:hAnsi="Trebuchet MS" w:cs="Times New Roman"/>
-          <w:b/>
-          <w:bCs/>
           <w:color w:val="333333"/>
           <w:szCs w:val="20"/>
         </w:rPr>
@@ -1704,7 +1679,31 @@
           <w:color w:val="333333"/>
           <w:szCs w:val="20"/>
         </w:rPr>
-        <w:t>software and integrated them with backend modules</w:t>
+        <w:t>software</w:t>
+      </w:r>
+      <w:r>
+        <w:rPr>
+          <w:rFonts w:ascii="Trebuchet MS" w:hAnsi="Trebuchet MS" w:cs="Times New Roman"/>
+          <w:color w:val="333333"/>
+          <w:szCs w:val="20"/>
+        </w:rPr>
+        <w:t xml:space="preserve"> using Qt,</w:t>
+      </w:r>
+      <w:r>
+        <w:rPr>
+          <w:rFonts w:ascii="Trebuchet MS" w:hAnsi="Trebuchet MS" w:cs="Times New Roman"/>
+          <w:color w:val="333333"/>
+          <w:szCs w:val="20"/>
+        </w:rPr>
+        <w:t xml:space="preserve"> </w:t>
+      </w:r>
+      <w:r>
+        <w:rPr>
+          <w:rFonts w:ascii="Trebuchet MS" w:hAnsi="Trebuchet MS" w:cs="Times New Roman"/>
+          <w:color w:val="333333"/>
+          <w:szCs w:val="20"/>
+        </w:rPr>
+        <w:t>and integrated them with backend modules</w:t>
       </w:r>
     </w:p>
     <w:p>
@@ -1721,64 +1720,17 @@
         <w:ind w:leftChars="0"/>
         <w:rPr>
           <w:rFonts w:ascii="Trebuchet MS" w:hAnsi="Trebuchet MS" w:cs="Times New Roman"/>
-          <w:b/>
-          <w:bCs/>
-          <w:color w:val="333333"/>
-          <w:szCs w:val="20"/>
-        </w:rPr>
-      </w:pPr>
-      <w:r>
-        <w:rPr>
-          <w:rFonts w:ascii="Trebuchet MS" w:hAnsi="Trebuchet MS" w:cs="Times New Roman"/>
-          <w:color w:val="333333"/>
-          <w:szCs w:val="20"/>
-        </w:rPr>
-        <w:t>Implemented and optimized geometric algorithms</w:t>
-      </w:r>
-      <w:r>
-        <w:rPr>
-          <w:rFonts w:ascii="Trebuchet MS" w:hAnsi="Trebuchet MS" w:cs="Times New Roman"/>
-          <w:color w:val="333333"/>
-          <w:szCs w:val="20"/>
-        </w:rPr>
-        <w:t xml:space="preserve"> given by researchers</w:t>
-      </w:r>
-      <w:r>
-        <w:rPr>
-          <w:rFonts w:ascii="Trebuchet MS" w:hAnsi="Trebuchet MS" w:cs="Times New Roman"/>
-          <w:color w:val="333333"/>
-          <w:szCs w:val="20"/>
-        </w:rPr>
-        <w:t xml:space="preserve"> and modified them when necessary</w:t>
-      </w:r>
-    </w:p>
-    <w:p>
-      <w:pPr>
-        <w:pStyle w:val="ListParagraph"/>
-        <w:numPr>
-          <w:ilvl w:val="0"/>
-          <w:numId w:val="10"/>
-        </w:numPr>
-        <w:tabs>
-          <w:tab w:val="right" w:pos="10466"/>
-        </w:tabs>
-        <w:snapToGrid w:val="0"/>
-        <w:ind w:leftChars="0"/>
-        <w:rPr>
-          <w:rFonts w:ascii="Trebuchet MS" w:hAnsi="Trebuchet MS" w:cs="Times New Roman"/>
-          <w:b/>
-          <w:bCs/>
-          <w:color w:val="333333"/>
-          <w:szCs w:val="20"/>
-        </w:rPr>
-      </w:pPr>
-      <w:r>
-        <w:rPr>
-          <w:rFonts w:ascii="Trebuchet MS" w:hAnsi="Trebuchet MS" w:cs="Times New Roman"/>
-          <w:color w:val="333333"/>
-          <w:szCs w:val="20"/>
-        </w:rPr>
-        <w:t>Applied deep learning to solve geometric problems</w:t>
+          <w:color w:val="333333"/>
+          <w:szCs w:val="20"/>
+        </w:rPr>
+      </w:pPr>
+      <w:r>
+        <w:rPr>
+          <w:rFonts w:ascii="Trebuchet MS" w:hAnsi="Trebuchet MS" w:cs="Times New Roman"/>
+          <w:color w:val="333333"/>
+          <w:szCs w:val="20"/>
+        </w:rPr>
+        <w:t>Implemented and optimized geometric algorithms provided by researchers, employing techniques such as multithreading and optimizing time complexity</w:t>
       </w:r>
     </w:p>
     <w:p>
@@ -1915,8 +1867,6 @@
         <w:ind w:leftChars="0"/>
         <w:rPr>
           <w:rFonts w:ascii="Trebuchet MS" w:hAnsi="Trebuchet MS" w:cs="Times New Roman"/>
-          <w:b/>
-          <w:bCs/>
           <w:color w:val="333333"/>
           <w:szCs w:val="20"/>
         </w:rPr>
@@ -1935,7 +1885,23 @@
           <w:color w:val="333333"/>
           <w:szCs w:val="20"/>
         </w:rPr>
-        <w:t>mobile puzzle RPG</w:t>
+        <w:t>mobile</w:t>
+      </w:r>
+      <w:r>
+        <w:rPr>
+          <w:rFonts w:ascii="Trebuchet MS" w:hAnsi="Trebuchet MS" w:cs="Times New Roman"/>
+          <w:color w:val="333333"/>
+          <w:szCs w:val="20"/>
+        </w:rPr>
+        <w:t xml:space="preserve"> </w:t>
+      </w:r>
+      <w:r>
+        <w:rPr>
+          <w:rFonts w:ascii="Trebuchet MS" w:hAnsi="Trebuchet MS" w:cs="Times New Roman"/>
+          <w:color w:val="333333"/>
+          <w:szCs w:val="20"/>
+        </w:rPr>
+        <w:t>puzzle RPG</w:t>
       </w:r>
       <w:r>
         <w:rPr>
@@ -1992,77 +1958,17 @@
         <w:ind w:leftChars="0"/>
         <w:rPr>
           <w:rFonts w:ascii="Trebuchet MS" w:hAnsi="Trebuchet MS" w:cs="Times New Roman"/>
-          <w:b/>
-          <w:bCs/>
-          <w:color w:val="333333"/>
-          <w:szCs w:val="20"/>
-        </w:rPr>
-      </w:pPr>
-      <w:r>
-        <w:rPr>
-          <w:rFonts w:ascii="Trebuchet MS" w:hAnsi="Trebuchet MS" w:cs="Times New Roman" w:hint="eastAsia"/>
-          <w:color w:val="333333"/>
-          <w:szCs w:val="20"/>
-        </w:rPr>
-        <w:t>M</w:t>
-      </w:r>
-      <w:r>
-        <w:rPr>
-          <w:rFonts w:ascii="Trebuchet MS" w:hAnsi="Trebuchet MS" w:cs="Times New Roman"/>
-          <w:color w:val="333333"/>
-          <w:szCs w:val="20"/>
-        </w:rPr>
-        <w:t xml:space="preserve">y job was to </w:t>
-      </w:r>
-      <w:r>
-        <w:rPr>
-          <w:rFonts w:ascii="Trebuchet MS" w:hAnsi="Trebuchet MS" w:cs="Times New Roman"/>
-          <w:color w:val="333333"/>
-          <w:szCs w:val="20"/>
-        </w:rPr>
-        <w:t>implement some gameplay logic</w:t>
-      </w:r>
-      <w:r>
-        <w:rPr>
-          <w:rFonts w:ascii="Trebuchet MS" w:hAnsi="Trebuchet MS" w:cs="Times New Roman"/>
-          <w:color w:val="333333"/>
-          <w:szCs w:val="20"/>
-        </w:rPr>
-        <w:t xml:space="preserve"> and design their </w:t>
-      </w:r>
-      <w:proofErr w:type="gramStart"/>
-      <w:r>
-        <w:rPr>
-          <w:rFonts w:ascii="Trebuchet MS" w:hAnsi="Trebuchet MS" w:cs="Times New Roman"/>
-          <w:color w:val="333333"/>
-          <w:szCs w:val="20"/>
-        </w:rPr>
-        <w:t>UI</w:t>
-      </w:r>
-      <w:r>
-        <w:rPr>
-          <w:rFonts w:ascii="Trebuchet MS" w:hAnsi="Trebuchet MS" w:cs="Times New Roman"/>
-          <w:color w:val="333333"/>
-          <w:szCs w:val="20"/>
-        </w:rPr>
-        <w:t>s</w:t>
-      </w:r>
-      <w:proofErr w:type="gramEnd"/>
-      <w:r>
-        <w:rPr>
-          <w:rFonts w:ascii="Trebuchet MS" w:hAnsi="Trebuchet MS" w:cs="Times New Roman"/>
-          <w:color w:val="333333"/>
-          <w:szCs w:val="20"/>
-        </w:rPr>
-        <w:t xml:space="preserve"> when necessary, as well as </w:t>
-      </w:r>
-      <w:r>
-        <w:rPr>
-          <w:rFonts w:ascii="Trebuchet MS" w:hAnsi="Trebuchet MS" w:cs="Times New Roman"/>
-          <w:color w:val="333333"/>
-          <w:szCs w:val="20"/>
-        </w:rPr>
-        <w:t>to design some visual effects</w:t>
+          <w:color w:val="333333"/>
+          <w:szCs w:val="20"/>
+        </w:rPr>
+      </w:pPr>
+      <w:r>
+        <w:rPr>
+          <w:rFonts w:ascii="Trebuchet MS" w:hAnsi="Trebuchet MS" w:cs="Times New Roman"/>
+          <w:color w:val="333333"/>
+          <w:szCs w:val="20"/>
+        </w:rPr>
+        <w:t>I implemented gameplay content, designed UIs for them, and created visual effects</w:t>
       </w:r>
     </w:p>
     <w:p>
@@ -2079,114 +1985,17 @@
         <w:ind w:leftChars="0"/>
         <w:rPr>
           <w:rFonts w:ascii="Trebuchet MS" w:hAnsi="Trebuchet MS" w:cs="Times New Roman"/>
-          <w:b/>
-          <w:bCs/>
-          <w:color w:val="333333"/>
-          <w:szCs w:val="20"/>
-        </w:rPr>
-      </w:pPr>
-      <w:r>
-        <w:rPr>
-          <w:rFonts w:ascii="Trebuchet MS" w:hAnsi="Trebuchet MS" w:cs="Times New Roman" w:hint="eastAsia"/>
-          <w:color w:val="333333"/>
-          <w:szCs w:val="20"/>
-        </w:rPr>
-        <w:t>S</w:t>
-      </w:r>
-      <w:r>
-        <w:rPr>
-          <w:rFonts w:ascii="Trebuchet MS" w:hAnsi="Trebuchet MS" w:cs="Times New Roman"/>
-          <w:color w:val="333333"/>
-          <w:szCs w:val="20"/>
-        </w:rPr>
-        <w:t xml:space="preserve">ometimes I helped </w:t>
-      </w:r>
-      <w:r>
-        <w:rPr>
-          <w:rFonts w:ascii="Trebuchet MS" w:hAnsi="Trebuchet MS" w:cs="Times New Roman"/>
-          <w:color w:val="333333"/>
-          <w:szCs w:val="20"/>
-        </w:rPr>
-        <w:t xml:space="preserve">to </w:t>
-      </w:r>
-      <w:r>
-        <w:rPr>
-          <w:rFonts w:ascii="Trebuchet MS" w:hAnsi="Trebuchet MS" w:cs="Times New Roman"/>
-          <w:color w:val="333333"/>
-          <w:szCs w:val="20"/>
-        </w:rPr>
-        <w:t xml:space="preserve">revamp </w:t>
-      </w:r>
-      <w:r>
-        <w:rPr>
-          <w:rFonts w:ascii="Trebuchet MS" w:hAnsi="Trebuchet MS" w:cs="Times New Roman"/>
-          <w:color w:val="333333"/>
-          <w:szCs w:val="20"/>
-        </w:rPr>
-        <w:t>the structure of part of the code</w:t>
-      </w:r>
-      <w:r>
-        <w:rPr>
-          <w:rFonts w:ascii="Trebuchet MS" w:hAnsi="Trebuchet MS" w:cs="Times New Roman"/>
-          <w:color w:val="333333"/>
-          <w:szCs w:val="20"/>
-        </w:rPr>
-        <w:t xml:space="preserve"> </w:t>
-      </w:r>
-      <w:r>
-        <w:rPr>
-          <w:rFonts w:ascii="Trebuchet MS" w:hAnsi="Trebuchet MS" w:cs="Times New Roman"/>
-          <w:color w:val="333333"/>
-          <w:szCs w:val="20"/>
-        </w:rPr>
-        <w:t>for easier maintenance and wider support for features</w:t>
-      </w:r>
-    </w:p>
-    <w:p>
-      <w:pPr>
-        <w:tabs>
-          <w:tab w:val="right" w:pos="10466"/>
-        </w:tabs>
-        <w:snapToGrid w:val="0"/>
-        <w:spacing w:before="240"/>
-        <w:jc w:val="left"/>
-        <w:rPr>
-          <w:rFonts w:ascii="Trebuchet MS" w:hAnsi="Trebuchet MS" w:cs="Times New Roman"/>
-          <w:i/>
-          <w:iCs/>
-          <w:color w:val="333333"/>
-          <w:szCs w:val="20"/>
-        </w:rPr>
-      </w:pPr>
-      <w:r>
-        <w:rPr>
-          <w:rFonts w:ascii="Trebuchet MS" w:hAnsi="Trebuchet MS" w:cs="Times New Roman"/>
-          <w:b/>
-          <w:bCs/>
-          <w:color w:val="333333"/>
-          <w:szCs w:val="20"/>
-        </w:rPr>
-        <w:t>Operation: Apocalypse</w:t>
-      </w:r>
-      <w:r>
-        <w:rPr>
-          <w:rFonts w:ascii="Trebuchet MS" w:hAnsi="Trebuchet MS" w:cs="Times New Roman"/>
-          <w:b/>
-          <w:bCs/>
-          <w:color w:val="333333"/>
-          <w:szCs w:val="20"/>
-        </w:rPr>
-        <w:tab/>
-      </w:r>
-      <w:r>
-        <w:rPr>
-          <w:rFonts w:ascii="Trebuchet MS" w:hAnsi="Trebuchet MS" w:cs="Times New Roman"/>
-          <w:i/>
-          <w:iCs/>
-          <w:color w:val="333333"/>
-          <w:szCs w:val="20"/>
-        </w:rPr>
-        <w:t>Personal Project</w:t>
+          <w:color w:val="333333"/>
+          <w:szCs w:val="20"/>
+        </w:rPr>
+      </w:pPr>
+      <w:r>
+        <w:rPr>
+          <w:rFonts w:ascii="Trebuchet MS" w:hAnsi="Trebuchet MS" w:cs="Times New Roman"/>
+          <w:color w:val="333333"/>
+          <w:szCs w:val="20"/>
+        </w:rPr>
+        <w:t>The visual effects were made by using the resources provided by artists, writing shaders and utilizing particle system</w:t>
       </w:r>
     </w:p>
     <w:p>
@@ -2203,51 +2012,80 @@
         <w:ind w:leftChars="0"/>
         <w:rPr>
           <w:rFonts w:ascii="Trebuchet MS" w:hAnsi="Trebuchet MS" w:cs="Times New Roman"/>
+          <w:color w:val="333333"/>
+          <w:szCs w:val="20"/>
+        </w:rPr>
+      </w:pPr>
+      <w:r>
+        <w:rPr>
+          <w:rFonts w:ascii="Trebuchet MS" w:hAnsi="Trebuchet MS" w:cs="Times New Roman"/>
+          <w:color w:val="333333"/>
+          <w:szCs w:val="20"/>
+        </w:rPr>
+        <w:t>I</w:t>
+      </w:r>
+      <w:r>
+        <w:rPr>
+          <w:rFonts w:ascii="Trebuchet MS" w:hAnsi="Trebuchet MS" w:cs="Times New Roman"/>
+          <w:color w:val="333333"/>
+          <w:szCs w:val="20"/>
+        </w:rPr>
+        <w:t xml:space="preserve"> also</w:t>
+      </w:r>
+      <w:r>
+        <w:rPr>
+          <w:rFonts w:ascii="Trebuchet MS" w:hAnsi="Trebuchet MS" w:cs="Times New Roman"/>
+          <w:color w:val="333333"/>
+          <w:szCs w:val="20"/>
+        </w:rPr>
+        <w:t xml:space="preserve"> undertook code architecture revamps to facilitate easier development, maintenance, and broader support for features</w:t>
+      </w:r>
+    </w:p>
+    <w:p>
+      <w:pPr>
+        <w:tabs>
+          <w:tab w:val="right" w:pos="10466"/>
+        </w:tabs>
+        <w:snapToGrid w:val="0"/>
+        <w:spacing w:before="240"/>
+        <w:jc w:val="left"/>
+        <w:rPr>
+          <w:rFonts w:ascii="Trebuchet MS" w:hAnsi="Trebuchet MS" w:cs="Times New Roman"/>
+          <w:i/>
+          <w:iCs/>
+          <w:color w:val="333333"/>
+          <w:szCs w:val="20"/>
+        </w:rPr>
+      </w:pPr>
+      <w:r>
+        <w:rPr>
+          <w:rFonts w:ascii="Trebuchet MS" w:hAnsi="Trebuchet MS" w:cs="Times New Roman"/>
           <w:b/>
           <w:bCs/>
           <w:color w:val="333333"/>
           <w:szCs w:val="20"/>
         </w:rPr>
-      </w:pPr>
-      <w:r>
-        <w:rPr>
-          <w:rFonts w:ascii="Trebuchet MS" w:hAnsi="Trebuchet MS" w:cs="Times New Roman"/>
-          <w:color w:val="333333"/>
-          <w:szCs w:val="20"/>
-        </w:rPr>
-        <w:t>A</w:t>
-      </w:r>
-      <w:r>
-        <w:rPr>
-          <w:rFonts w:ascii="Trebuchet MS" w:hAnsi="Trebuchet MS" w:cs="Times New Roman"/>
-          <w:color w:val="333333"/>
-          <w:szCs w:val="20"/>
-        </w:rPr>
-        <w:t xml:space="preserve"> 3D</w:t>
-      </w:r>
-      <w:r>
-        <w:rPr>
-          <w:rFonts w:ascii="Trebuchet MS" w:hAnsi="Trebuchet MS" w:cs="Times New Roman"/>
-          <w:color w:val="333333"/>
-          <w:szCs w:val="20"/>
-        </w:rPr>
-        <w:t xml:space="preserve"> first-person shooter computer game made</w:t>
-      </w:r>
-      <w:r>
-        <w:rPr>
-          <w:rFonts w:ascii="Trebuchet MS" w:hAnsi="Trebuchet MS" w:cs="Times New Roman"/>
-          <w:color w:val="333333"/>
-          <w:szCs w:val="20"/>
-        </w:rPr>
-        <w:t xml:space="preserve"> by a group of three people</w:t>
-      </w:r>
-      <w:r>
-        <w:rPr>
-          <w:rFonts w:ascii="Trebuchet MS" w:hAnsi="Trebuchet MS" w:cs="Times New Roman"/>
-          <w:color w:val="333333"/>
-          <w:szCs w:val="20"/>
-        </w:rPr>
-        <w:t xml:space="preserve"> with Unity</w:t>
+        <w:t>Operation: Apocalypse</w:t>
+      </w:r>
+      <w:r>
+        <w:rPr>
+          <w:rFonts w:ascii="Trebuchet MS" w:hAnsi="Trebuchet MS" w:cs="Times New Roman"/>
+          <w:b/>
+          <w:bCs/>
+          <w:color w:val="333333"/>
+          <w:szCs w:val="20"/>
+        </w:rPr>
+        <w:tab/>
+      </w:r>
+      <w:r>
+        <w:rPr>
+          <w:rFonts w:ascii="Trebuchet MS" w:hAnsi="Trebuchet MS" w:cs="Times New Roman"/>
+          <w:i/>
+          <w:iCs/>
+          <w:color w:val="333333"/>
+          <w:szCs w:val="20"/>
+        </w:rPr>
+        <w:t>Personal Project</w:t>
       </w:r>
     </w:p>
     <w:p>
@@ -2276,7 +2114,55 @@
           <w:color w:val="333333"/>
           <w:szCs w:val="20"/>
         </w:rPr>
-        <w:t>Has only one but complete level with boss fight at the end</w:t>
+        <w:t>A</w:t>
+      </w:r>
+      <w:r>
+        <w:rPr>
+          <w:rFonts w:ascii="Trebuchet MS" w:hAnsi="Trebuchet MS" w:cs="Times New Roman"/>
+          <w:color w:val="333333"/>
+          <w:szCs w:val="20"/>
+        </w:rPr>
+        <w:t xml:space="preserve"> 3D</w:t>
+      </w:r>
+      <w:r>
+        <w:rPr>
+          <w:rFonts w:ascii="Trebuchet MS" w:hAnsi="Trebuchet MS" w:cs="Times New Roman"/>
+          <w:color w:val="333333"/>
+          <w:szCs w:val="20"/>
+        </w:rPr>
+        <w:t xml:space="preserve"> first-person shooter computer game</w:t>
+      </w:r>
+      <w:r>
+        <w:rPr>
+          <w:rFonts w:ascii="Trebuchet MS" w:hAnsi="Trebuchet MS" w:cs="Times New Roman"/>
+          <w:color w:val="333333"/>
+          <w:szCs w:val="20"/>
+        </w:rPr>
+        <w:t>, where there is a variety of weapons and items for players to collect and use,</w:t>
+      </w:r>
+      <w:r>
+        <w:rPr>
+          <w:rFonts w:ascii="Trebuchet MS" w:hAnsi="Trebuchet MS" w:cs="Times New Roman"/>
+          <w:color w:val="333333"/>
+          <w:szCs w:val="20"/>
+        </w:rPr>
+        <w:t xml:space="preserve"> made</w:t>
+      </w:r>
+      <w:r>
+        <w:rPr>
+          <w:rFonts w:ascii="Trebuchet MS" w:hAnsi="Trebuchet MS" w:cs="Times New Roman"/>
+          <w:color w:val="333333"/>
+          <w:szCs w:val="20"/>
+        </w:rPr>
+        <w:t xml:space="preserve"> by a group of three people</w:t>
+      </w:r>
+      <w:r>
+        <w:rPr>
+          <w:rFonts w:ascii="Trebuchet MS" w:hAnsi="Trebuchet MS" w:cs="Times New Roman"/>
+          <w:color w:val="333333"/>
+          <w:szCs w:val="20"/>
+        </w:rPr>
+        <w:t xml:space="preserve"> with Unity</w:t>
       </w:r>
     </w:p>
     <w:p>
@@ -2305,7 +2191,7 @@
           <w:color w:val="333333"/>
           <w:szCs w:val="20"/>
         </w:rPr>
-        <w:t>Has a variety of weapons and items for players to collect and use</w:t>
+        <w:t>Has only one but complete level with boss fight at the end</w:t>
       </w:r>
     </w:p>
     <w:p>
@@ -2334,39 +2220,79 @@
           <w:color w:val="333333"/>
           <w:szCs w:val="20"/>
         </w:rPr>
-        <w:t xml:space="preserve">My job was to </w:t>
-      </w:r>
-      <w:r>
-        <w:rPr>
-          <w:rFonts w:ascii="Trebuchet MS" w:hAnsi="Trebuchet MS" w:cs="Times New Roman"/>
-          <w:color w:val="333333"/>
-          <w:szCs w:val="20"/>
-        </w:rPr>
-        <w:t>design and construct the level</w:t>
-      </w:r>
-      <w:r>
-        <w:rPr>
-          <w:rFonts w:ascii="Trebuchet MS" w:hAnsi="Trebuchet MS" w:cs="Times New Roman"/>
-          <w:color w:val="333333"/>
-          <w:szCs w:val="20"/>
-        </w:rPr>
-        <w:t xml:space="preserve"> and </w:t>
-      </w:r>
-      <w:r>
-        <w:rPr>
-          <w:rFonts w:ascii="Trebuchet MS" w:hAnsi="Trebuchet MS" w:cs="Times New Roman"/>
-          <w:color w:val="333333"/>
-          <w:szCs w:val="20"/>
-        </w:rPr>
-        <w:t>some</w:t>
-      </w:r>
-      <w:r>
-        <w:rPr>
-          <w:rFonts w:ascii="Trebuchet MS" w:hAnsi="Trebuchet MS" w:cs="Times New Roman"/>
-          <w:color w:val="333333"/>
-          <w:szCs w:val="20"/>
-        </w:rPr>
-        <w:t xml:space="preserve"> of the UI</w:t>
+        <w:t>I</w:t>
+      </w:r>
+      <w:r>
+        <w:rPr>
+          <w:rFonts w:ascii="Trebuchet MS" w:hAnsi="Trebuchet MS" w:cs="Times New Roman"/>
+          <w:color w:val="333333"/>
+          <w:szCs w:val="20"/>
+        </w:rPr>
+        <w:t xml:space="preserve"> </w:t>
+      </w:r>
+      <w:r>
+        <w:rPr>
+          <w:rFonts w:ascii="Trebuchet MS" w:hAnsi="Trebuchet MS" w:cs="Times New Roman"/>
+          <w:color w:val="333333"/>
+          <w:szCs w:val="20"/>
+        </w:rPr>
+        <w:t>design</w:t>
+      </w:r>
+      <w:r>
+        <w:rPr>
+          <w:rFonts w:ascii="Trebuchet MS" w:hAnsi="Trebuchet MS" w:cs="Times New Roman"/>
+          <w:color w:val="333333"/>
+          <w:szCs w:val="20"/>
+        </w:rPr>
+        <w:t>ed</w:t>
+      </w:r>
+      <w:r>
+        <w:rPr>
+          <w:rFonts w:ascii="Trebuchet MS" w:hAnsi="Trebuchet MS" w:cs="Times New Roman"/>
+          <w:color w:val="333333"/>
+          <w:szCs w:val="20"/>
+        </w:rPr>
+        <w:t xml:space="preserve"> and construct</w:t>
+      </w:r>
+      <w:r>
+        <w:rPr>
+          <w:rFonts w:ascii="Trebuchet MS" w:hAnsi="Trebuchet MS" w:cs="Times New Roman"/>
+          <w:color w:val="333333"/>
+          <w:szCs w:val="20"/>
+        </w:rPr>
+        <w:t>ed</w:t>
+      </w:r>
+      <w:r>
+        <w:rPr>
+          <w:rFonts w:ascii="Trebuchet MS" w:hAnsi="Trebuchet MS" w:cs="Times New Roman"/>
+          <w:color w:val="333333"/>
+          <w:szCs w:val="20"/>
+        </w:rPr>
+        <w:t xml:space="preserve"> the level</w:t>
+      </w:r>
+      <w:r>
+        <w:rPr>
+          <w:rFonts w:ascii="Trebuchet MS" w:hAnsi="Trebuchet MS" w:cs="Times New Roman"/>
+          <w:color w:val="333333"/>
+          <w:szCs w:val="20"/>
+        </w:rPr>
+        <w:t>, implement</w:t>
+      </w:r>
+      <w:r>
+        <w:rPr>
+          <w:rFonts w:ascii="Trebuchet MS" w:hAnsi="Trebuchet MS" w:cs="Times New Roman"/>
+          <w:color w:val="333333"/>
+          <w:szCs w:val="20"/>
+        </w:rPr>
+        <w:t>ed</w:t>
+      </w:r>
+      <w:r>
+        <w:rPr>
+          <w:rFonts w:ascii="Trebuchet MS" w:hAnsi="Trebuchet MS" w:cs="Times New Roman"/>
+          <w:color w:val="333333"/>
+          <w:szCs w:val="20"/>
+        </w:rPr>
+        <w:t xml:space="preserve"> UI</w:t>
       </w:r>
       <w:r>
         <w:rPr>
@@ -2382,15 +2308,31 @@
           <w:color w:val="333333"/>
           <w:szCs w:val="20"/>
         </w:rPr>
-        <w:t xml:space="preserve">, as well as </w:t>
-      </w:r>
-      <w:r>
-        <w:rPr>
-          <w:rFonts w:ascii="Trebuchet MS" w:hAnsi="Trebuchet MS" w:cs="Times New Roman"/>
-          <w:color w:val="333333"/>
-          <w:szCs w:val="20"/>
-        </w:rPr>
-        <w:t xml:space="preserve">some </w:t>
+        <w:t xml:space="preserve">, </w:t>
+      </w:r>
+      <w:r>
+        <w:rPr>
+          <w:rFonts w:ascii="Trebuchet MS" w:hAnsi="Trebuchet MS" w:cs="Times New Roman"/>
+          <w:color w:val="333333"/>
+          <w:szCs w:val="20"/>
+        </w:rPr>
+        <w:t xml:space="preserve">and </w:t>
+      </w:r>
+      <w:r>
+        <w:rPr>
+          <w:rFonts w:ascii="Trebuchet MS" w:hAnsi="Trebuchet MS" w:cs="Times New Roman"/>
+          <w:color w:val="333333"/>
+          <w:szCs w:val="20"/>
+        </w:rPr>
+        <w:t>provided</w:t>
+      </w:r>
+      <w:r>
+        <w:rPr>
+          <w:rFonts w:ascii="Trebuchet MS" w:hAnsi="Trebuchet MS" w:cs="Times New Roman"/>
+          <w:color w:val="333333"/>
+          <w:szCs w:val="20"/>
+        </w:rPr>
+        <w:t xml:space="preserve"> </w:t>
       </w:r>
       <w:r>
         <w:rPr>
@@ -2874,14 +2816,14 @@
         <v:path o:extrusionok="f" gradientshapeok="t" o:connecttype="rect"/>
         <o:lock v:ext="edit" aspectratio="t"/>
       </v:shapetype>
-      <v:shape id="_x0000_i1026" type="#_x0000_t75" style="width:9pt;height:11.25pt;visibility:visible" o:gfxdata="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" o:bullet="t">
+      <v:shape id="_x0000_i1036" type="#_x0000_t75" style="width:9pt;height:11.25pt;visibility:visible" o:gfxdata="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" o:bullet="t">
         <v:imagedata r:id="rId1" o:title="" cropbottom="-570f" cropright="-758f"/>
       </v:shape>
     </w:pict>
   </w:numPicBullet>
   <w:numPicBullet w:numPicBulletId="1">
     <w:pict>
-      <v:shape id="_x0000_i1027" type="#_x0000_t75" style="width:8.25pt;height:12pt;visibility:visible" o:gfxdata="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" o:bullet="t">
+      <v:shape id="_x0000_i1037" type="#_x0000_t75" style="width:8.25pt;height:12pt;visibility:visible" o:gfxdata="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" o:bullet="t">
         <v:imagedata r:id="rId2" o:title=""/>
       </v:shape>
     </w:pict>

</xml_diff>

<commit_message>
Update experience, projects and resume
</commit_message>
<xml_diff>
--- a/Asset/KA_WAI_NG_Resume.docx
+++ b/Asset/KA_WAI_NG_Resume.docx
@@ -1,6 +1,6 @@
 
 <file path=word/document.xml><?xml version="1.0" encoding="utf-8"?>
-<w:document xmlns:wpc="http://schemas.microsoft.com/office/word/2010/wordprocessingCanvas" xmlns:cx="http://schemas.microsoft.com/office/drawing/2014/chartex" xmlns:cx1="http://schemas.microsoft.com/office/drawing/2015/9/8/chartex" xmlns:cx2="http://schemas.microsoft.com/office/drawing/2015/10/21/chartex" xmlns:cx3="http://schemas.microsoft.com/office/drawing/2016/5/9/chartex" xmlns:cx4="http://schemas.microsoft.com/office/drawing/2016/5/10/chartex" xmlns:cx5="http://schemas.microsoft.com/office/drawing/2016/5/11/chartex" xmlns:cx6="http://schemas.microsoft.com/office/drawing/2016/5/12/chartex" xmlns:cx7="http://schemas.microsoft.com/office/drawing/2016/5/13/chartex" xmlns:cx8="http://schemas.microsoft.com/office/drawing/2016/5/14/chartex" xmlns:mc="http://schemas.openxmlformats.org/markup-compatibility/2006" xmlns:aink="http://schemas.microsoft.com/office/drawing/2016/ink" xmlns:am3d="http://schemas.microsoft.com/office/drawing/2017/model3d" xmlns:o="urn:schemas-microsoft-com:office:office" xmlns:oel="http://schemas.microsoft.com/office/2019/extlst" xmlns:r="http://schemas.openxmlformats.org/officeDocument/2006/relationships" xmlns:m="http://schemas.openxmlformats.org/officeDocument/2006/math" xmlns:v="urn:schemas-microsoft-com:vml" xmlns:wp14="http://schemas.microsoft.com/office/word/2010/wordprocessingDrawing" xmlns:wp="http://schemas.openxmlformats.org/drawingml/2006/wordprocessingDrawing" xmlns:w10="urn:schemas-microsoft-com:office:word" xmlns:w="http://schemas.openxmlformats.org/wordprocessingml/2006/main" xmlns:w14="http://schemas.microsoft.com/office/word/2010/wordml" xmlns:w15="http://schemas.microsoft.com/office/word/2012/wordml" xmlns:w16cex="http://schemas.microsoft.com/office/word/2018/wordml/cex" xmlns:w16cid="http://schemas.microsoft.com/office/word/2016/wordml/cid" xmlns:w16="http://schemas.microsoft.com/office/word/2018/wordml" xmlns:w16sdtdh="http://schemas.microsoft.com/office/word/2020/wordml/sdtdatahash" xmlns:w16se="http://schemas.microsoft.com/office/word/2015/wordml/symex" xmlns:wpg="http://schemas.microsoft.com/office/word/2010/wordprocessingGroup" xmlns:wpi="http://schemas.microsoft.com/office/word/2010/wordprocessingInk" xmlns:wne="http://schemas.microsoft.com/office/word/2006/wordml" xmlns:wps="http://schemas.microsoft.com/office/word/2010/wordprocessingShape" mc:Ignorable="w14 w15 w16se w16cid w16 w16cex w16sdtdh wp14">
+<w:document xmlns:wpc="http://schemas.microsoft.com/office/word/2010/wordprocessingCanvas" xmlns:cx="http://schemas.microsoft.com/office/drawing/2014/chartex" xmlns:cx1="http://schemas.microsoft.com/office/drawing/2015/9/8/chartex" xmlns:cx2="http://schemas.microsoft.com/office/drawing/2015/10/21/chartex" xmlns:cx3="http://schemas.microsoft.com/office/drawing/2016/5/9/chartex" xmlns:cx4="http://schemas.microsoft.com/office/drawing/2016/5/10/chartex" xmlns:cx5="http://schemas.microsoft.com/office/drawing/2016/5/11/chartex" xmlns:cx6="http://schemas.microsoft.com/office/drawing/2016/5/12/chartex" xmlns:cx7="http://schemas.microsoft.com/office/drawing/2016/5/13/chartex" xmlns:cx8="http://schemas.microsoft.com/office/drawing/2016/5/14/chartex" xmlns:mc="http://schemas.openxmlformats.org/markup-compatibility/2006" xmlns:aink="http://schemas.microsoft.com/office/drawing/2016/ink" xmlns:am3d="http://schemas.microsoft.com/office/drawing/2017/model3d" xmlns:o="urn:schemas-microsoft-com:office:office" xmlns:r="http://schemas.openxmlformats.org/officeDocument/2006/relationships" xmlns:m="http://schemas.openxmlformats.org/officeDocument/2006/math" xmlns:v="urn:schemas-microsoft-com:vml" xmlns:wp14="http://schemas.microsoft.com/office/word/2010/wordprocessingDrawing" xmlns:wp="http://schemas.openxmlformats.org/drawingml/2006/wordprocessingDrawing" xmlns:w10="urn:schemas-microsoft-com:office:word" xmlns:w="http://schemas.openxmlformats.org/wordprocessingml/2006/main" xmlns:w14="http://schemas.microsoft.com/office/word/2010/wordml" xmlns:w15="http://schemas.microsoft.com/office/word/2012/wordml" xmlns:w16cex="http://schemas.microsoft.com/office/word/2018/wordml/cex" xmlns:w16cid="http://schemas.microsoft.com/office/word/2016/wordml/cid" xmlns:w16="http://schemas.microsoft.com/office/word/2018/wordml" xmlns:w16sdtdh="http://schemas.microsoft.com/office/word/2020/wordml/sdtdatahash" xmlns:w16se="http://schemas.microsoft.com/office/word/2015/wordml/symex" xmlns:wpg="http://schemas.microsoft.com/office/word/2010/wordprocessingGroup" xmlns:wpi="http://schemas.microsoft.com/office/word/2010/wordprocessingInk" xmlns:wne="http://schemas.microsoft.com/office/word/2006/wordml" xmlns:wps="http://schemas.microsoft.com/office/word/2010/wordprocessingShape" mc:Ignorable="w14 w15 w16se w16cid w16 w16cex w16sdtdh wp14">
   <w:body>
     <w:p>
       <w:pPr>
@@ -42,6 +42,14 @@
           <w:szCs w:val="20"/>
         </w:rPr>
       </w:pPr>
+      <w:r>
+        <w:rPr>
+          <w:rFonts w:ascii="Trebuchet MS" w:eastAsia="新細明體" w:hAnsi="Trebuchet MS" w:cs="新細明體"/>
+          <w:noProof/>
+          <w:szCs w:val="20"/>
+        </w:rPr>
+        <w:t xml:space="preserve">+1 </w:t>
+      </w:r>
       <w:r>
         <w:rPr>
           <w:rFonts w:ascii="Trebuchet MS" w:eastAsia="新細明體" w:hAnsi="Trebuchet MS" w:cs="新細明體"/>
@@ -523,7 +531,7 @@
           <w:color w:val="333333"/>
           <w:szCs w:val="20"/>
         </w:rPr>
-        <w:t>PI/Library</w:t>
+        <w:t>PI</w:t>
       </w:r>
       <w:r>
         <w:rPr>
@@ -533,6 +541,36 @@
           <w:color w:val="333333"/>
           <w:szCs w:val="20"/>
         </w:rPr>
+        <w:t>s</w:t>
+      </w:r>
+      <w:r>
+        <w:rPr>
+          <w:rFonts w:ascii="Trebuchet MS" w:hAnsi="Trebuchet MS" w:cs="Times New Roman"/>
+          <w:b/>
+          <w:bCs/>
+          <w:color w:val="333333"/>
+          <w:szCs w:val="20"/>
+        </w:rPr>
+        <w:t>/Librar</w:t>
+      </w:r>
+      <w:r>
+        <w:rPr>
+          <w:rFonts w:ascii="Trebuchet MS" w:hAnsi="Trebuchet MS" w:cs="Times New Roman"/>
+          <w:b/>
+          <w:bCs/>
+          <w:color w:val="333333"/>
+          <w:szCs w:val="20"/>
+        </w:rPr>
+        <w:t>ies</w:t>
+      </w:r>
+      <w:r>
+        <w:rPr>
+          <w:rFonts w:ascii="Trebuchet MS" w:hAnsi="Trebuchet MS" w:cs="Times New Roman"/>
+          <w:b/>
+          <w:bCs/>
+          <w:color w:val="333333"/>
+          <w:szCs w:val="20"/>
+        </w:rPr>
         <w:tab/>
       </w:r>
       <w:r>
@@ -541,15 +579,31 @@
           <w:color w:val="333333"/>
           <w:szCs w:val="20"/>
         </w:rPr>
-        <w:t xml:space="preserve">Node.js, </w:t>
-      </w:r>
-      <w:r>
-        <w:rPr>
-          <w:rFonts w:ascii="Trebuchet MS" w:hAnsi="Trebuchet MS" w:cs="Times New Roman"/>
-          <w:color w:val="333333"/>
-          <w:szCs w:val="20"/>
-        </w:rPr>
-        <w:t>OpenGL (GLSL)</w:t>
+        <w:t xml:space="preserve">DirectX 12 &amp; HLSL, </w:t>
+      </w:r>
+      <w:r>
+        <w:rPr>
+          <w:rFonts w:ascii="Trebuchet MS" w:hAnsi="Trebuchet MS" w:cs="Times New Roman"/>
+          <w:color w:val="333333"/>
+          <w:szCs w:val="20"/>
+        </w:rPr>
+        <w:t xml:space="preserve">OpenGL </w:t>
+      </w:r>
+      <w:r>
+        <w:rPr>
+          <w:rFonts w:ascii="Trebuchet MS" w:hAnsi="Trebuchet MS" w:cs="Times New Roman"/>
+          <w:color w:val="333333"/>
+          <w:szCs w:val="20"/>
+        </w:rPr>
+        <w:t xml:space="preserve">&amp; </w:t>
+      </w:r>
+      <w:r>
+        <w:rPr>
+          <w:rFonts w:ascii="Trebuchet MS" w:hAnsi="Trebuchet MS" w:cs="Times New Roman"/>
+          <w:color w:val="333333"/>
+          <w:szCs w:val="20"/>
+        </w:rPr>
+        <w:t>GLSL</w:t>
       </w:r>
       <w:r>
         <w:rPr>
@@ -607,7 +661,23 @@
           <w:color w:val="333333"/>
           <w:szCs w:val="20"/>
         </w:rPr>
-        <w:t>, React</w:t>
+        <w:t>,</w:t>
+      </w:r>
+      <w:r>
+        <w:rPr>
+          <w:rFonts w:ascii="Trebuchet MS" w:hAnsi="Trebuchet MS" w:cs="Times New Roman"/>
+          <w:color w:val="333333"/>
+          <w:szCs w:val="20"/>
+        </w:rPr>
+        <w:t xml:space="preserve"> Node.js,</w:t>
+      </w:r>
+      <w:r>
+        <w:rPr>
+          <w:rFonts w:ascii="Trebuchet MS" w:hAnsi="Trebuchet MS" w:cs="Times New Roman"/>
+          <w:color w:val="333333"/>
+          <w:szCs w:val="20"/>
+        </w:rPr>
+        <w:t xml:space="preserve"> React</w:t>
       </w:r>
     </w:p>
     <w:p>
@@ -662,6 +732,16 @@
           <w:color w:val="333333"/>
           <w:szCs w:val="20"/>
         </w:rPr>
+        <w:t>s</w:t>
+      </w:r>
+      <w:r>
+        <w:rPr>
+          <w:rFonts w:ascii="Trebuchet MS" w:hAnsi="Trebuchet MS" w:cs="Times New Roman"/>
+          <w:b/>
+          <w:bCs/>
+          <w:color w:val="333333"/>
+          <w:szCs w:val="20"/>
+        </w:rPr>
         <w:tab/>
       </w:r>
       <w:r>
@@ -670,7 +750,31 @@
           <w:color w:val="333333"/>
           <w:szCs w:val="20"/>
         </w:rPr>
-        <w:t>Figma,</w:t>
+        <w:t xml:space="preserve">Unity, Unreal Engine, </w:t>
+      </w:r>
+      <w:r>
+        <w:rPr>
+          <w:rFonts w:ascii="Trebuchet MS" w:hAnsi="Trebuchet MS" w:cs="Times New Roman"/>
+          <w:color w:val="333333"/>
+          <w:szCs w:val="20"/>
+        </w:rPr>
+        <w:t>Figma</w:t>
+      </w:r>
+      <w:r>
+        <w:rPr>
+          <w:rFonts w:ascii="Trebuchet MS" w:hAnsi="Trebuchet MS" w:cs="Times New Roman"/>
+          <w:color w:val="333333"/>
+          <w:szCs w:val="20"/>
+        </w:rPr>
+        <w:t>, Photoshop</w:t>
+      </w:r>
+      <w:r>
+        <w:rPr>
+          <w:rFonts w:ascii="Trebuchet MS" w:hAnsi="Trebuchet MS" w:cs="Times New Roman"/>
+          <w:color w:val="333333"/>
+          <w:szCs w:val="20"/>
+        </w:rPr>
+        <w:t>,</w:t>
       </w:r>
       <w:r>
         <w:rPr>
@@ -711,46 +815,6 @@
           <w:szCs w:val="20"/>
         </w:rPr>
         <w:t>MongoDB, MySQL</w:t>
-      </w:r>
-      <w:r>
-        <w:rPr>
-          <w:rFonts w:ascii="Trebuchet MS" w:hAnsi="Trebuchet MS" w:cs="Times New Roman"/>
-          <w:color w:val="333333"/>
-          <w:szCs w:val="20"/>
-        </w:rPr>
-        <w:t>,</w:t>
-      </w:r>
-      <w:r>
-        <w:rPr>
-          <w:rFonts w:ascii="Trebuchet MS" w:hAnsi="Trebuchet MS" w:cs="Times New Roman"/>
-          <w:color w:val="333333"/>
-          <w:szCs w:val="20"/>
-        </w:rPr>
-        <w:t xml:space="preserve"> Photoshop,</w:t>
-      </w:r>
-      <w:r>
-        <w:rPr>
-          <w:rFonts w:ascii="Trebuchet MS" w:hAnsi="Trebuchet MS" w:cs="Times New Roman"/>
-          <w:color w:val="333333"/>
-          <w:szCs w:val="20"/>
-        </w:rPr>
-        <w:t xml:space="preserve"> </w:t>
-      </w:r>
-      <w:r>
-        <w:rPr>
-          <w:rFonts w:ascii="Trebuchet MS" w:hAnsi="Trebuchet MS" w:cs="Times New Roman"/>
-          <w:color w:val="333333"/>
-          <w:szCs w:val="20"/>
-        </w:rPr>
-        <w:t>Unity</w:t>
-      </w:r>
-      <w:r>
-        <w:rPr>
-          <w:rFonts w:ascii="Trebuchet MS" w:hAnsi="Trebuchet MS" w:cs="Times New Roman"/>
-          <w:color w:val="333333"/>
-          <w:szCs w:val="20"/>
-        </w:rPr>
-        <w:t>, Unreal Engine</w:t>
       </w:r>
     </w:p>
     <w:p>
@@ -1257,6 +1321,22 @@
           <w:color w:val="333333"/>
           <w:szCs w:val="20"/>
         </w:rPr>
+        <w:t xml:space="preserve"> </w:t>
+      </w:r>
+      <w:r>
+        <w:rPr>
+          <w:rFonts w:ascii="Trebuchet MS" w:hAnsi="Trebuchet MS" w:cs="Times New Roman"/>
+          <w:color w:val="333333"/>
+          <w:szCs w:val="20"/>
+        </w:rPr>
+        <w:t>closely</w:t>
+      </w:r>
+      <w:r>
+        <w:rPr>
+          <w:rFonts w:ascii="Trebuchet MS" w:hAnsi="Trebuchet MS" w:cs="Times New Roman"/>
+          <w:color w:val="333333"/>
+          <w:szCs w:val="20"/>
+        </w:rPr>
         <w:t xml:space="preserve"> with game designers and artists</w:t>
       </w:r>
       <w:r>
@@ -1265,31 +1345,47 @@
           <w:color w:val="333333"/>
           <w:szCs w:val="20"/>
         </w:rPr>
-        <w:t xml:space="preserve"> tightly</w:t>
-      </w:r>
-      <w:r>
-        <w:rPr>
-          <w:rFonts w:ascii="Trebuchet MS" w:hAnsi="Trebuchet MS" w:cs="Times New Roman"/>
-          <w:color w:val="333333"/>
-          <w:szCs w:val="20"/>
-        </w:rPr>
-        <w:t xml:space="preserve"> to ensure the quality of </w:t>
-      </w:r>
-      <w:r>
-        <w:rPr>
-          <w:rFonts w:ascii="Trebuchet MS" w:hAnsi="Trebuchet MS" w:cs="Times New Roman"/>
-          <w:color w:val="333333"/>
-          <w:szCs w:val="20"/>
-        </w:rPr>
-        <w:t xml:space="preserve">the </w:t>
-      </w:r>
-      <w:r>
-        <w:rPr>
-          <w:rFonts w:ascii="Trebuchet MS" w:hAnsi="Trebuchet MS" w:cs="Times New Roman"/>
-          <w:color w:val="333333"/>
-          <w:szCs w:val="20"/>
-        </w:rPr>
-        <w:t>product</w:t>
+        <w:t xml:space="preserve"> </w:t>
+      </w:r>
+      <w:r>
+        <w:rPr>
+          <w:rFonts w:ascii="Trebuchet MS" w:hAnsi="Trebuchet MS" w:cs="Times New Roman"/>
+          <w:color w:val="333333"/>
+          <w:szCs w:val="20"/>
+        </w:rPr>
+        <w:t xml:space="preserve">to </w:t>
+      </w:r>
+      <w:r>
+        <w:rPr>
+          <w:rFonts w:ascii="Trebuchet MS" w:hAnsi="Trebuchet MS" w:cs="Times New Roman"/>
+          <w:color w:val="333333"/>
+          <w:szCs w:val="20"/>
+        </w:rPr>
+        <w:t>deliver new</w:t>
+      </w:r>
+      <w:r>
+        <w:rPr>
+          <w:rFonts w:ascii="Trebuchet MS" w:hAnsi="Trebuchet MS" w:cs="Times New Roman"/>
+          <w:color w:val="333333"/>
+          <w:szCs w:val="20"/>
+        </w:rPr>
+        <w:t>,</w:t>
+      </w:r>
+      <w:r>
+        <w:rPr>
+          <w:rFonts w:ascii="Trebuchet MS" w:hAnsi="Trebuchet MS" w:cs="Times New Roman"/>
+          <w:color w:val="333333"/>
+          <w:szCs w:val="20"/>
+        </w:rPr>
+        <w:t xml:space="preserve"> high-quality </w:t>
+      </w:r>
+      <w:r>
+        <w:rPr>
+          <w:rFonts w:ascii="Trebuchet MS" w:hAnsi="Trebuchet MS" w:cs="Times New Roman"/>
+          <w:color w:val="333333"/>
+          <w:szCs w:val="20"/>
+        </w:rPr>
+        <w:t>game levels/art assets</w:t>
       </w:r>
     </w:p>
     <w:p>
@@ -1316,23 +1412,95 @@
           <w:color w:val="333333"/>
           <w:szCs w:val="20"/>
         </w:rPr>
-        <w:t xml:space="preserve">Monitored players' feedback on social media </w:t>
-      </w:r>
-      <w:r>
-        <w:rPr>
-          <w:rFonts w:ascii="Trebuchet MS" w:hAnsi="Trebuchet MS" w:cs="Times New Roman"/>
-          <w:color w:val="333333"/>
-          <w:szCs w:val="20"/>
-        </w:rPr>
-        <w:t>for</w:t>
-      </w:r>
-      <w:r>
-        <w:rPr>
-          <w:rFonts w:ascii="Trebuchet MS" w:hAnsi="Trebuchet MS" w:cs="Times New Roman"/>
-          <w:color w:val="333333"/>
-          <w:szCs w:val="20"/>
-        </w:rPr>
-        <w:t xml:space="preserve"> prompt improvements such as bugfixes and ability tuning</w:t>
+        <w:t>Co</w:t>
+      </w:r>
+      <w:r>
+        <w:rPr>
+          <w:rFonts w:ascii="Trebuchet MS" w:hAnsi="Trebuchet MS" w:cs="Times New Roman"/>
+          <w:color w:val="333333"/>
+          <w:szCs w:val="20"/>
+        </w:rPr>
+        <w:t xml:space="preserve">ordinated closely with </w:t>
+      </w:r>
+      <w:r>
+        <w:rPr>
+          <w:rFonts w:ascii="Trebuchet MS" w:hAnsi="Trebuchet MS" w:cs="Times New Roman"/>
+          <w:color w:val="333333"/>
+          <w:szCs w:val="20"/>
+        </w:rPr>
+        <w:t xml:space="preserve">QA </w:t>
+      </w:r>
+      <w:r>
+        <w:rPr>
+          <w:rFonts w:ascii="Trebuchet MS" w:hAnsi="Trebuchet MS" w:cs="Times New Roman"/>
+          <w:color w:val="333333"/>
+          <w:szCs w:val="20"/>
+        </w:rPr>
+        <w:t xml:space="preserve">testers to </w:t>
+      </w:r>
+      <w:r>
+        <w:rPr>
+          <w:rFonts w:ascii="Trebuchet MS" w:hAnsi="Trebuchet MS" w:cs="Times New Roman"/>
+          <w:color w:val="333333"/>
+          <w:szCs w:val="20"/>
+        </w:rPr>
+        <w:t>ensure</w:t>
+      </w:r>
+      <w:r>
+        <w:rPr>
+          <w:rFonts w:ascii="Trebuchet MS" w:hAnsi="Trebuchet MS" w:cs="Times New Roman"/>
+          <w:color w:val="333333"/>
+          <w:szCs w:val="20"/>
+        </w:rPr>
+        <w:t xml:space="preserve"> the quality</w:t>
+      </w:r>
+      <w:r>
+        <w:rPr>
+          <w:rFonts w:ascii="Trebuchet MS" w:hAnsi="Trebuchet MS" w:cs="Times New Roman"/>
+          <w:color w:val="333333"/>
+          <w:szCs w:val="20"/>
+        </w:rPr>
+        <w:t xml:space="preserve"> </w:t>
+      </w:r>
+      <w:r>
+        <w:rPr>
+          <w:rFonts w:ascii="Trebuchet MS" w:hAnsi="Trebuchet MS" w:cs="Times New Roman"/>
+          <w:color w:val="333333"/>
+          <w:szCs w:val="20"/>
+        </w:rPr>
+        <w:t>through the implementation of unit tests, and</w:t>
+      </w:r>
+      <w:r>
+        <w:rPr>
+          <w:rFonts w:ascii="Trebuchet MS" w:hAnsi="Trebuchet MS" w:cs="Times New Roman"/>
+          <w:color w:val="333333"/>
+          <w:szCs w:val="20"/>
+        </w:rPr>
+        <w:t xml:space="preserve"> employing </w:t>
+      </w:r>
+      <w:r>
+        <w:rPr>
+          <w:rFonts w:ascii="Trebuchet MS" w:hAnsi="Trebuchet MS" w:cs="Times New Roman"/>
+          <w:color w:val="333333"/>
+          <w:szCs w:val="20"/>
+        </w:rPr>
+        <w:t>effective</w:t>
+      </w:r>
+      <w:r>
+        <w:rPr>
+          <w:rFonts w:ascii="Trebuchet MS" w:hAnsi="Trebuchet MS" w:cs="Times New Roman"/>
+          <w:color w:val="333333"/>
+          <w:szCs w:val="20"/>
+        </w:rPr>
+        <w:t xml:space="preserve"> debugging and optimization strategies</w:t>
+      </w:r>
+      <w:r>
+        <w:rPr>
+          <w:rFonts w:ascii="Trebuchet MS" w:hAnsi="Trebuchet MS" w:cs="Times New Roman"/>
+          <w:color w:val="333333"/>
+          <w:szCs w:val="20"/>
+        </w:rPr>
+        <w:t xml:space="preserve"> such as identifying and resolving overdraw</w:t>
       </w:r>
     </w:p>
     <w:p>
@@ -1359,15 +1527,47 @@
           <w:color w:val="333333"/>
           <w:szCs w:val="20"/>
         </w:rPr>
-        <w:t xml:space="preserve">Provided code architecture suggestions to senior team members and implemented impactful revamps, resulting in </w:t>
-      </w:r>
-      <w:r>
-        <w:rPr>
-          <w:rFonts w:ascii="Trebuchet MS" w:hAnsi="Trebuchet MS" w:cs="Times New Roman"/>
-          <w:color w:val="333333"/>
-          <w:szCs w:val="20"/>
-        </w:rPr>
-        <w:t>easier development for other team members</w:t>
+        <w:t xml:space="preserve">Provided code architecture suggestions to </w:t>
+      </w:r>
+      <w:r>
+        <w:rPr>
+          <w:rFonts w:ascii="Trebuchet MS" w:hAnsi="Trebuchet MS" w:cs="Times New Roman"/>
+          <w:color w:val="333333"/>
+          <w:szCs w:val="20"/>
+        </w:rPr>
+        <w:t>senior developer</w:t>
+      </w:r>
+      <w:r>
+        <w:rPr>
+          <w:rFonts w:ascii="Trebuchet MS" w:hAnsi="Trebuchet MS" w:cs="Times New Roman"/>
+          <w:color w:val="333333"/>
+          <w:szCs w:val="20"/>
+        </w:rPr>
+        <w:t xml:space="preserve">s and implemented impactful revamps, resulting in </w:t>
+      </w:r>
+      <w:r>
+        <w:rPr>
+          <w:rFonts w:ascii="Trebuchet MS" w:hAnsi="Trebuchet MS" w:cs="Times New Roman"/>
+          <w:color w:val="333333"/>
+          <w:szCs w:val="20"/>
+        </w:rPr>
+        <w:t xml:space="preserve">easier development for other </w:t>
+      </w:r>
+      <w:r>
+        <w:rPr>
+          <w:rFonts w:ascii="Trebuchet MS" w:hAnsi="Trebuchet MS" w:cs="Times New Roman"/>
+          <w:color w:val="333333"/>
+          <w:szCs w:val="20"/>
+        </w:rPr>
+        <w:t>developer</w:t>
+      </w:r>
+      <w:r>
+        <w:rPr>
+          <w:rFonts w:ascii="Trebuchet MS" w:hAnsi="Trebuchet MS" w:cs="Times New Roman"/>
+          <w:color w:val="333333"/>
+          <w:szCs w:val="20"/>
+        </w:rPr>
+        <w:t>s</w:t>
       </w:r>
     </w:p>
     <w:p>
@@ -1968,7 +2168,31 @@
           <w:color w:val="333333"/>
           <w:szCs w:val="20"/>
         </w:rPr>
-        <w:t>I implemented gameplay content, designed UIs for them, and created visual effects</w:t>
+        <w:t>I implemented gameplay content</w:t>
+      </w:r>
+      <w:r>
+        <w:rPr>
+          <w:rFonts w:ascii="Trebuchet MS" w:hAnsi="Trebuchet MS" w:cs="Times New Roman"/>
+          <w:color w:val="333333"/>
+          <w:szCs w:val="20"/>
+        </w:rPr>
+        <w:t xml:space="preserve"> followed by</w:t>
+      </w:r>
+      <w:r>
+        <w:rPr>
+          <w:rFonts w:ascii="Trebuchet MS" w:hAnsi="Trebuchet MS" w:cs="Times New Roman"/>
+          <w:color w:val="333333"/>
+          <w:szCs w:val="20"/>
+        </w:rPr>
+        <w:t xml:space="preserve"> unit tests,</w:t>
+      </w:r>
+      <w:r>
+        <w:rPr>
+          <w:rFonts w:ascii="Trebuchet MS" w:hAnsi="Trebuchet MS" w:cs="Times New Roman"/>
+          <w:color w:val="333333"/>
+          <w:szCs w:val="20"/>
+        </w:rPr>
+        <w:t xml:space="preserve"> designed UIs for them, and created visual effects</w:t>
       </w:r>
     </w:p>
     <w:p>
@@ -1995,7 +2219,23 @@
           <w:color w:val="333333"/>
           <w:szCs w:val="20"/>
         </w:rPr>
-        <w:t>The visual effects were made by using the resources provided by artists, writing shaders and utilizing particle system</w:t>
+        <w:t>The visual effects were made by using the resources provided by artists, particle system</w:t>
+      </w:r>
+      <w:r>
+        <w:rPr>
+          <w:rFonts w:ascii="Trebuchet MS" w:hAnsi="Trebuchet MS" w:cs="Times New Roman"/>
+          <w:color w:val="333333"/>
+          <w:szCs w:val="20"/>
+        </w:rPr>
+        <w:t xml:space="preserve"> and </w:t>
+      </w:r>
+      <w:r>
+        <w:rPr>
+          <w:rFonts w:ascii="Trebuchet MS" w:hAnsi="Trebuchet MS" w:cs="Times New Roman"/>
+          <w:color w:val="333333"/>
+          <w:szCs w:val="20"/>
+        </w:rPr>
+        <w:t>writing shaders</w:t>
       </w:r>
     </w:p>
     <w:p>
@@ -2130,7 +2370,23 @@
           <w:color w:val="333333"/>
           <w:szCs w:val="20"/>
         </w:rPr>
-        <w:t xml:space="preserve"> first-person shooter computer game</w:t>
+        <w:t xml:space="preserve"> first-person shooter </w:t>
+      </w:r>
+      <w:r>
+        <w:rPr>
+          <w:rFonts w:ascii="Trebuchet MS" w:hAnsi="Trebuchet MS" w:cs="Times New Roman"/>
+          <w:color w:val="333333"/>
+          <w:szCs w:val="20"/>
+        </w:rPr>
+        <w:t>PC</w:t>
+      </w:r>
+      <w:r>
+        <w:rPr>
+          <w:rFonts w:ascii="Trebuchet MS" w:hAnsi="Trebuchet MS" w:cs="Times New Roman"/>
+          <w:color w:val="333333"/>
+          <w:szCs w:val="20"/>
+        </w:rPr>
+        <w:t xml:space="preserve"> game</w:t>
       </w:r>
       <w:r>
         <w:rPr>
@@ -2542,7 +2798,25 @@
           <w:color w:val="333333"/>
           <w:szCs w:val="20"/>
         </w:rPr>
-        <w:t xml:space="preserve"> the Phong illumination model</w:t>
+        <w:t xml:space="preserve"> the </w:t>
+      </w:r>
+      <w:proofErr w:type="spellStart"/>
+      <w:r>
+        <w:rPr>
+          <w:rFonts w:ascii="Trebuchet MS" w:hAnsi="Trebuchet MS" w:cs="Times New Roman"/>
+          <w:color w:val="333333"/>
+          <w:szCs w:val="20"/>
+        </w:rPr>
+        <w:t>Phong</w:t>
+      </w:r>
+      <w:proofErr w:type="spellEnd"/>
+      <w:r>
+        <w:rPr>
+          <w:rFonts w:ascii="Trebuchet MS" w:hAnsi="Trebuchet MS" w:cs="Times New Roman"/>
+          <w:color w:val="333333"/>
+          <w:szCs w:val="20"/>
+        </w:rPr>
+        <w:t xml:space="preserve"> illumination model</w:t>
       </w:r>
     </w:p>
     <w:p>
@@ -2750,7 +3024,7 @@
 </file>
 
 <file path=word/endnotes.xml><?xml version="1.0" encoding="utf-8"?>
-<w:endnotes xmlns:wpc="http://schemas.microsoft.com/office/word/2010/wordprocessingCanvas" xmlns:cx="http://schemas.microsoft.com/office/drawing/2014/chartex" xmlns:cx1="http://schemas.microsoft.com/office/drawing/2015/9/8/chartex" xmlns:cx2="http://schemas.microsoft.com/office/drawing/2015/10/21/chartex" xmlns:cx3="http://schemas.microsoft.com/office/drawing/2016/5/9/chartex" xmlns:cx4="http://schemas.microsoft.com/office/drawing/2016/5/10/chartex" xmlns:cx5="http://schemas.microsoft.com/office/drawing/2016/5/11/chartex" xmlns:cx6="http://schemas.microsoft.com/office/drawing/2016/5/12/chartex" xmlns:cx7="http://schemas.microsoft.com/office/drawing/2016/5/13/chartex" xmlns:cx8="http://schemas.microsoft.com/office/drawing/2016/5/14/chartex" xmlns:mc="http://schemas.openxmlformats.org/markup-compatibility/2006" xmlns:aink="http://schemas.microsoft.com/office/drawing/2016/ink" xmlns:am3d="http://schemas.microsoft.com/office/drawing/2017/model3d" xmlns:o="urn:schemas-microsoft-com:office:office" xmlns:oel="http://schemas.microsoft.com/office/2019/extlst" xmlns:r="http://schemas.openxmlformats.org/officeDocument/2006/relationships" xmlns:m="http://schemas.openxmlformats.org/officeDocument/2006/math" xmlns:v="urn:schemas-microsoft-com:vml" xmlns:wp14="http://schemas.microsoft.com/office/word/2010/wordprocessingDrawing" xmlns:wp="http://schemas.openxmlformats.org/drawingml/2006/wordprocessingDrawing" xmlns:w10="urn:schemas-microsoft-com:office:word" xmlns:w="http://schemas.openxmlformats.org/wordprocessingml/2006/main" xmlns:w14="http://schemas.microsoft.com/office/word/2010/wordml" xmlns:w15="http://schemas.microsoft.com/office/word/2012/wordml" xmlns:w16cex="http://schemas.microsoft.com/office/word/2018/wordml/cex" xmlns:w16cid="http://schemas.microsoft.com/office/word/2016/wordml/cid" xmlns:w16="http://schemas.microsoft.com/office/word/2018/wordml" xmlns:w16sdtdh="http://schemas.microsoft.com/office/word/2020/wordml/sdtdatahash" xmlns:w16se="http://schemas.microsoft.com/office/word/2015/wordml/symex" xmlns:wpg="http://schemas.microsoft.com/office/word/2010/wordprocessingGroup" xmlns:wpi="http://schemas.microsoft.com/office/word/2010/wordprocessingInk" xmlns:wne="http://schemas.microsoft.com/office/word/2006/wordml" xmlns:wps="http://schemas.microsoft.com/office/word/2010/wordprocessingShape" mc:Ignorable="w14 w15 w16se w16cid w16 w16cex w16sdtdh wp14">
+<w:endnotes xmlns:wpc="http://schemas.microsoft.com/office/word/2010/wordprocessingCanvas" xmlns:cx="http://schemas.microsoft.com/office/drawing/2014/chartex" xmlns:cx1="http://schemas.microsoft.com/office/drawing/2015/9/8/chartex" xmlns:cx2="http://schemas.microsoft.com/office/drawing/2015/10/21/chartex" xmlns:cx3="http://schemas.microsoft.com/office/drawing/2016/5/9/chartex" xmlns:cx4="http://schemas.microsoft.com/office/drawing/2016/5/10/chartex" xmlns:cx5="http://schemas.microsoft.com/office/drawing/2016/5/11/chartex" xmlns:cx6="http://schemas.microsoft.com/office/drawing/2016/5/12/chartex" xmlns:cx7="http://schemas.microsoft.com/office/drawing/2016/5/13/chartex" xmlns:cx8="http://schemas.microsoft.com/office/drawing/2016/5/14/chartex" xmlns:mc="http://schemas.openxmlformats.org/markup-compatibility/2006" xmlns:aink="http://schemas.microsoft.com/office/drawing/2016/ink" xmlns:am3d="http://schemas.microsoft.com/office/drawing/2017/model3d" xmlns:o="urn:schemas-microsoft-com:office:office" xmlns:r="http://schemas.openxmlformats.org/officeDocument/2006/relationships" xmlns:m="http://schemas.openxmlformats.org/officeDocument/2006/math" xmlns:v="urn:schemas-microsoft-com:vml" xmlns:wp14="http://schemas.microsoft.com/office/word/2010/wordprocessingDrawing" xmlns:wp="http://schemas.openxmlformats.org/drawingml/2006/wordprocessingDrawing" xmlns:w10="urn:schemas-microsoft-com:office:word" xmlns:w="http://schemas.openxmlformats.org/wordprocessingml/2006/main" xmlns:w14="http://schemas.microsoft.com/office/word/2010/wordml" xmlns:w15="http://schemas.microsoft.com/office/word/2012/wordml" xmlns:w16cex="http://schemas.microsoft.com/office/word/2018/wordml/cex" xmlns:w16cid="http://schemas.microsoft.com/office/word/2016/wordml/cid" xmlns:w16="http://schemas.microsoft.com/office/word/2018/wordml" xmlns:w16sdtdh="http://schemas.microsoft.com/office/word/2020/wordml/sdtdatahash" xmlns:w16se="http://schemas.microsoft.com/office/word/2015/wordml/symex" xmlns:wpg="http://schemas.microsoft.com/office/word/2010/wordprocessingGroup" xmlns:wpi="http://schemas.microsoft.com/office/word/2010/wordprocessingInk" xmlns:wne="http://schemas.microsoft.com/office/word/2006/wordml" xmlns:wps="http://schemas.microsoft.com/office/word/2010/wordprocessingShape" mc:Ignorable="w14 w15 w16se w16cid w16 w16cex w16sdtdh wp14">
   <w:endnote w:type="separator" w:id="-1">
     <w:p>
       <w:r>
@@ -2772,7 +3046,7 @@
 </file>
 
 <file path=word/footnotes.xml><?xml version="1.0" encoding="utf-8"?>
-<w:footnotes xmlns:wpc="http://schemas.microsoft.com/office/word/2010/wordprocessingCanvas" xmlns:cx="http://schemas.microsoft.com/office/drawing/2014/chartex" xmlns:cx1="http://schemas.microsoft.com/office/drawing/2015/9/8/chartex" xmlns:cx2="http://schemas.microsoft.com/office/drawing/2015/10/21/chartex" xmlns:cx3="http://schemas.microsoft.com/office/drawing/2016/5/9/chartex" xmlns:cx4="http://schemas.microsoft.com/office/drawing/2016/5/10/chartex" xmlns:cx5="http://schemas.microsoft.com/office/drawing/2016/5/11/chartex" xmlns:cx6="http://schemas.microsoft.com/office/drawing/2016/5/12/chartex" xmlns:cx7="http://schemas.microsoft.com/office/drawing/2016/5/13/chartex" xmlns:cx8="http://schemas.microsoft.com/office/drawing/2016/5/14/chartex" xmlns:mc="http://schemas.openxmlformats.org/markup-compatibility/2006" xmlns:aink="http://schemas.microsoft.com/office/drawing/2016/ink" xmlns:am3d="http://schemas.microsoft.com/office/drawing/2017/model3d" xmlns:o="urn:schemas-microsoft-com:office:office" xmlns:oel="http://schemas.microsoft.com/office/2019/extlst" xmlns:r="http://schemas.openxmlformats.org/officeDocument/2006/relationships" xmlns:m="http://schemas.openxmlformats.org/officeDocument/2006/math" xmlns:v="urn:schemas-microsoft-com:vml" xmlns:wp14="http://schemas.microsoft.com/office/word/2010/wordprocessingDrawing" xmlns:wp="http://schemas.openxmlformats.org/drawingml/2006/wordprocessingDrawing" xmlns:w10="urn:schemas-microsoft-com:office:word" xmlns:w="http://schemas.openxmlformats.org/wordprocessingml/2006/main" xmlns:w14="http://schemas.microsoft.com/office/word/2010/wordml" xmlns:w15="http://schemas.microsoft.com/office/word/2012/wordml" xmlns:w16cex="http://schemas.microsoft.com/office/word/2018/wordml/cex" xmlns:w16cid="http://schemas.microsoft.com/office/word/2016/wordml/cid" xmlns:w16="http://schemas.microsoft.com/office/word/2018/wordml" xmlns:w16sdtdh="http://schemas.microsoft.com/office/word/2020/wordml/sdtdatahash" xmlns:w16se="http://schemas.microsoft.com/office/word/2015/wordml/symex" xmlns:wpg="http://schemas.microsoft.com/office/word/2010/wordprocessingGroup" xmlns:wpi="http://schemas.microsoft.com/office/word/2010/wordprocessingInk" xmlns:wne="http://schemas.microsoft.com/office/word/2006/wordml" xmlns:wps="http://schemas.microsoft.com/office/word/2010/wordprocessingShape" mc:Ignorable="w14 w15 w16se w16cid w16 w16cex w16sdtdh wp14">
+<w:footnotes xmlns:wpc="http://schemas.microsoft.com/office/word/2010/wordprocessingCanvas" xmlns:cx="http://schemas.microsoft.com/office/drawing/2014/chartex" xmlns:cx1="http://schemas.microsoft.com/office/drawing/2015/9/8/chartex" xmlns:cx2="http://schemas.microsoft.com/office/drawing/2015/10/21/chartex" xmlns:cx3="http://schemas.microsoft.com/office/drawing/2016/5/9/chartex" xmlns:cx4="http://schemas.microsoft.com/office/drawing/2016/5/10/chartex" xmlns:cx5="http://schemas.microsoft.com/office/drawing/2016/5/11/chartex" xmlns:cx6="http://schemas.microsoft.com/office/drawing/2016/5/12/chartex" xmlns:cx7="http://schemas.microsoft.com/office/drawing/2016/5/13/chartex" xmlns:cx8="http://schemas.microsoft.com/office/drawing/2016/5/14/chartex" xmlns:mc="http://schemas.openxmlformats.org/markup-compatibility/2006" xmlns:aink="http://schemas.microsoft.com/office/drawing/2016/ink" xmlns:am3d="http://schemas.microsoft.com/office/drawing/2017/model3d" xmlns:o="urn:schemas-microsoft-com:office:office" xmlns:r="http://schemas.openxmlformats.org/officeDocument/2006/relationships" xmlns:m="http://schemas.openxmlformats.org/officeDocument/2006/math" xmlns:v="urn:schemas-microsoft-com:vml" xmlns:wp14="http://schemas.microsoft.com/office/word/2010/wordprocessingDrawing" xmlns:wp="http://schemas.openxmlformats.org/drawingml/2006/wordprocessingDrawing" xmlns:w10="urn:schemas-microsoft-com:office:word" xmlns:w="http://schemas.openxmlformats.org/wordprocessingml/2006/main" xmlns:w14="http://schemas.microsoft.com/office/word/2010/wordml" xmlns:w15="http://schemas.microsoft.com/office/word/2012/wordml" xmlns:w16cex="http://schemas.microsoft.com/office/word/2018/wordml/cex" xmlns:w16cid="http://schemas.microsoft.com/office/word/2016/wordml/cid" xmlns:w16="http://schemas.microsoft.com/office/word/2018/wordml" xmlns:w16sdtdh="http://schemas.microsoft.com/office/word/2020/wordml/sdtdatahash" xmlns:w16se="http://schemas.microsoft.com/office/word/2015/wordml/symex" xmlns:wpg="http://schemas.microsoft.com/office/word/2010/wordprocessingGroup" xmlns:wpi="http://schemas.microsoft.com/office/word/2010/wordprocessingInk" xmlns:wne="http://schemas.microsoft.com/office/word/2006/wordml" xmlns:wps="http://schemas.microsoft.com/office/word/2010/wordprocessingShape" mc:Ignorable="w14 w15 w16se w16cid w16 w16cex w16sdtdh wp14">
   <w:footnote w:type="separator" w:id="-1">
     <w:p>
       <w:r>
@@ -2794,7 +3068,7 @@
 </file>
 
 <file path=word/numbering.xml><?xml version="1.0" encoding="utf-8"?>
-<w:numbering xmlns:wpc="http://schemas.microsoft.com/office/word/2010/wordprocessingCanvas" xmlns:cx="http://schemas.microsoft.com/office/drawing/2014/chartex" xmlns:cx1="http://schemas.microsoft.com/office/drawing/2015/9/8/chartex" xmlns:cx2="http://schemas.microsoft.com/office/drawing/2015/10/21/chartex" xmlns:cx3="http://schemas.microsoft.com/office/drawing/2016/5/9/chartex" xmlns:cx4="http://schemas.microsoft.com/office/drawing/2016/5/10/chartex" xmlns:cx5="http://schemas.microsoft.com/office/drawing/2016/5/11/chartex" xmlns:cx6="http://schemas.microsoft.com/office/drawing/2016/5/12/chartex" xmlns:cx7="http://schemas.microsoft.com/office/drawing/2016/5/13/chartex" xmlns:cx8="http://schemas.microsoft.com/office/drawing/2016/5/14/chartex" xmlns:mc="http://schemas.openxmlformats.org/markup-compatibility/2006" xmlns:aink="http://schemas.microsoft.com/office/drawing/2016/ink" xmlns:am3d="http://schemas.microsoft.com/office/drawing/2017/model3d" xmlns:o="urn:schemas-microsoft-com:office:office" xmlns:oel="http://schemas.microsoft.com/office/2019/extlst" xmlns:r="http://schemas.openxmlformats.org/officeDocument/2006/relationships" xmlns:m="http://schemas.openxmlformats.org/officeDocument/2006/math" xmlns:v="urn:schemas-microsoft-com:vml" xmlns:wp14="http://schemas.microsoft.com/office/word/2010/wordprocessingDrawing" xmlns:wp="http://schemas.openxmlformats.org/drawingml/2006/wordprocessingDrawing" xmlns:w10="urn:schemas-microsoft-com:office:word" xmlns:w="http://schemas.openxmlformats.org/wordprocessingml/2006/main" xmlns:w14="http://schemas.microsoft.com/office/word/2010/wordml" xmlns:w15="http://schemas.microsoft.com/office/word/2012/wordml" xmlns:w16cex="http://schemas.microsoft.com/office/word/2018/wordml/cex" xmlns:w16cid="http://schemas.microsoft.com/office/word/2016/wordml/cid" xmlns:w16="http://schemas.microsoft.com/office/word/2018/wordml" xmlns:w16sdtdh="http://schemas.microsoft.com/office/word/2020/wordml/sdtdatahash" xmlns:w16se="http://schemas.microsoft.com/office/word/2015/wordml/symex" xmlns:wpg="http://schemas.microsoft.com/office/word/2010/wordprocessingGroup" xmlns:wpi="http://schemas.microsoft.com/office/word/2010/wordprocessingInk" xmlns:wne="http://schemas.microsoft.com/office/word/2006/wordml" xmlns:wps="http://schemas.microsoft.com/office/word/2010/wordprocessingShape" mc:Ignorable="w14 w15 w16se w16cid w16 w16cex w16sdtdh wp14">
+<w:numbering xmlns:wpc="http://schemas.microsoft.com/office/word/2010/wordprocessingCanvas" xmlns:cx="http://schemas.microsoft.com/office/drawing/2014/chartex" xmlns:cx1="http://schemas.microsoft.com/office/drawing/2015/9/8/chartex" xmlns:cx2="http://schemas.microsoft.com/office/drawing/2015/10/21/chartex" xmlns:cx3="http://schemas.microsoft.com/office/drawing/2016/5/9/chartex" xmlns:cx4="http://schemas.microsoft.com/office/drawing/2016/5/10/chartex" xmlns:cx5="http://schemas.microsoft.com/office/drawing/2016/5/11/chartex" xmlns:cx6="http://schemas.microsoft.com/office/drawing/2016/5/12/chartex" xmlns:cx7="http://schemas.microsoft.com/office/drawing/2016/5/13/chartex" xmlns:cx8="http://schemas.microsoft.com/office/drawing/2016/5/14/chartex" xmlns:mc="http://schemas.openxmlformats.org/markup-compatibility/2006" xmlns:aink="http://schemas.microsoft.com/office/drawing/2016/ink" xmlns:am3d="http://schemas.microsoft.com/office/drawing/2017/model3d" xmlns:o="urn:schemas-microsoft-com:office:office" xmlns:r="http://schemas.openxmlformats.org/officeDocument/2006/relationships" xmlns:m="http://schemas.openxmlformats.org/officeDocument/2006/math" xmlns:v="urn:schemas-microsoft-com:vml" xmlns:wp14="http://schemas.microsoft.com/office/word/2010/wordprocessingDrawing" xmlns:wp="http://schemas.openxmlformats.org/drawingml/2006/wordprocessingDrawing" xmlns:w10="urn:schemas-microsoft-com:office:word" xmlns:w="http://schemas.openxmlformats.org/wordprocessingml/2006/main" xmlns:w14="http://schemas.microsoft.com/office/word/2010/wordml" xmlns:w15="http://schemas.microsoft.com/office/word/2012/wordml" xmlns:w16cex="http://schemas.microsoft.com/office/word/2018/wordml/cex" xmlns:w16cid="http://schemas.microsoft.com/office/word/2016/wordml/cid" xmlns:w16="http://schemas.microsoft.com/office/word/2018/wordml" xmlns:w16sdtdh="http://schemas.microsoft.com/office/word/2020/wordml/sdtdatahash" xmlns:w16se="http://schemas.microsoft.com/office/word/2015/wordml/symex" xmlns:wpg="http://schemas.microsoft.com/office/word/2010/wordprocessingGroup" xmlns:wpi="http://schemas.microsoft.com/office/word/2010/wordprocessingInk" xmlns:wne="http://schemas.microsoft.com/office/word/2006/wordml" xmlns:wps="http://schemas.microsoft.com/office/word/2010/wordprocessingShape" mc:Ignorable="w14 w15 w16se w16cid w16 w16cex w16sdtdh wp14">
   <w:numPicBullet w:numPicBulletId="0">
     <w:pict>
       <v:shapetype id="_x0000_t75" coordsize="21600,21600" o:spt="75" o:preferrelative="t" path="m@4@5l@4@11@9@11@9@5xe" filled="f" stroked="f">
@@ -2816,14 +3090,14 @@
         <v:path o:extrusionok="f" gradientshapeok="t" o:connecttype="rect"/>
         <o:lock v:ext="edit" aspectratio="t"/>
       </v:shapetype>
-      <v:shape id="_x0000_i1036" type="#_x0000_t75" style="width:9pt;height:11.25pt;visibility:visible" o:gfxdata="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" o:bullet="t">
+      <v:shape id="_x0000_i1026" type="#_x0000_t75" style="width:9pt;height:11.25pt;visibility:visible" o:gfxdata="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" o:bullet="t">
         <v:imagedata r:id="rId1" o:title="" cropbottom="-570f" cropright="-758f"/>
       </v:shape>
     </w:pict>
   </w:numPicBullet>
   <w:numPicBullet w:numPicBulletId="1">
     <w:pict>
-      <v:shape id="_x0000_i1037" type="#_x0000_t75" style="width:8.25pt;height:12pt;visibility:visible" o:gfxdata="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" o:bullet="t">
+      <v:shape id="_x0000_i1027" type="#_x0000_t75" style="width:8.25pt;height:12pt;visibility:visible" o:gfxdata="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" o:bullet="t">
         <v:imagedata r:id="rId2" o:title=""/>
       </v:shape>
     </w:pict>
@@ -5237,67 +5511,67 @@
       </w:rPr>
     </w:lvl>
   </w:abstractNum>
-  <w:num w:numId="1" w16cid:durableId="1453599662">
+  <w:num w:numId="1">
     <w:abstractNumId w:val="14"/>
   </w:num>
-  <w:num w:numId="2" w16cid:durableId="1375470074">
+  <w:num w:numId="2">
     <w:abstractNumId w:val="0"/>
   </w:num>
-  <w:num w:numId="3" w16cid:durableId="1278441077">
+  <w:num w:numId="3">
     <w:abstractNumId w:val="6"/>
   </w:num>
-  <w:num w:numId="4" w16cid:durableId="1646816363">
+  <w:num w:numId="4">
     <w:abstractNumId w:val="8"/>
   </w:num>
-  <w:num w:numId="5" w16cid:durableId="803235288">
+  <w:num w:numId="5">
     <w:abstractNumId w:val="7"/>
   </w:num>
-  <w:num w:numId="6" w16cid:durableId="1417828018">
+  <w:num w:numId="6">
     <w:abstractNumId w:val="10"/>
   </w:num>
-  <w:num w:numId="7" w16cid:durableId="1934967583">
+  <w:num w:numId="7">
     <w:abstractNumId w:val="18"/>
   </w:num>
-  <w:num w:numId="8" w16cid:durableId="2096629748">
+  <w:num w:numId="8">
     <w:abstractNumId w:val="5"/>
   </w:num>
-  <w:num w:numId="9" w16cid:durableId="2134861881">
+  <w:num w:numId="9">
     <w:abstractNumId w:val="1"/>
   </w:num>
-  <w:num w:numId="10" w16cid:durableId="503471454">
+  <w:num w:numId="10">
     <w:abstractNumId w:val="20"/>
   </w:num>
-  <w:num w:numId="11" w16cid:durableId="2036731534">
+  <w:num w:numId="11">
     <w:abstractNumId w:val="2"/>
   </w:num>
-  <w:num w:numId="12" w16cid:durableId="458649651">
+  <w:num w:numId="12">
     <w:abstractNumId w:val="13"/>
   </w:num>
-  <w:num w:numId="13" w16cid:durableId="839736283">
+  <w:num w:numId="13">
     <w:abstractNumId w:val="9"/>
   </w:num>
-  <w:num w:numId="14" w16cid:durableId="282884105">
+  <w:num w:numId="14">
     <w:abstractNumId w:val="17"/>
   </w:num>
-  <w:num w:numId="15" w16cid:durableId="589503374">
+  <w:num w:numId="15">
     <w:abstractNumId w:val="19"/>
   </w:num>
-  <w:num w:numId="16" w16cid:durableId="1813019830">
+  <w:num w:numId="16">
     <w:abstractNumId w:val="3"/>
   </w:num>
-  <w:num w:numId="17" w16cid:durableId="1866093420">
+  <w:num w:numId="17">
     <w:abstractNumId w:val="15"/>
   </w:num>
-  <w:num w:numId="18" w16cid:durableId="350767445">
+  <w:num w:numId="18">
     <w:abstractNumId w:val="11"/>
   </w:num>
-  <w:num w:numId="19" w16cid:durableId="1032339982">
+  <w:num w:numId="19">
     <w:abstractNumId w:val="16"/>
   </w:num>
-  <w:num w:numId="20" w16cid:durableId="1876890568">
+  <w:num w:numId="20">
     <w:abstractNumId w:val="12"/>
   </w:num>
-  <w:num w:numId="21" w16cid:durableId="1690329639">
+  <w:num w:numId="21">
     <w:abstractNumId w:val="4"/>
   </w:num>
 </w:numbering>

</xml_diff>